<commit_message>
Ändrade stage text i Jenkinsfile
</commit_message>
<xml_diff>
--- a/Testaautomation - skriftlig inlämning.docx
+++ b/Testaautomation - skriftlig inlämning.docx
@@ -371,9 +371,6 @@
     <w:p/>
     <w:p>
       <w:pPr>
-        <w:rPr>
-          <w:lang w:val="en-GB"/>
-        </w:rPr>
         <w:sectPr>
           <w:pgSz w:w="11906" w:h="16838" w:code="9"/>
           <w:pgMar w:top="994" w:right="864" w:bottom="720" w:left="864" w:header="706" w:footer="706" w:gutter="0"/>
@@ -383,11 +380,6 @@
       </w:pPr>
     </w:p>
     <w:p>
-      <w:pPr>
-        <w:rPr>
-          <w:lang w:val="en-GB"/>
-        </w:rPr>
-      </w:pPr>
       <w:r>
         <w:rPr>
           <w:noProof/>
@@ -877,7 +869,13 @@
               <w:pStyle w:val="Rubrik1"/>
             </w:pPr>
             <w:r>
-              <w:t>Funderingar innan valet</w:t>
+              <w:t xml:space="preserve">Funderingar </w:t>
+            </w:r>
+            <w:r>
+              <w:t>innan</w:t>
+            </w:r>
+            <w:r>
+              <w:t xml:space="preserve"> valet</w:t>
             </w:r>
           </w:p>
           <w:p>
@@ -923,154 +921,149 @@
               <w:t>ig ordentligt och något som man skulle ha nytta av på en framtida arbetsplats.</w:t>
             </w:r>
           </w:p>
-          <w:sdt>
-            <w:sdtPr>
-              <w:id w:val="263044226"/>
-              <w:placeholder>
-                <w:docPart w:val="AEA1304A76534CD69B97F97571FC5EB2"/>
-              </w:placeholder>
-              <w:temporary/>
-              <w:showingPlcHdr/>
-              <w15:appearance w15:val="hidden"/>
-            </w:sdtPr>
-            <w:sdtContent>
-              <w:p>
-                <w:pPr>
-                  <w:pStyle w:val="Punktlista"/>
-                </w:pPr>
-                <w:r>
-                  <w:rPr>
-                    <w:lang w:bidi="sv-SE"/>
-                  </w:rPr>
-                  <w:t xml:space="preserve">Lorem ipsum dolor sit amet, consectetur adipiscing elit. Etiam aliquet eu mi quis lacinia. Ut fermentum a magna ut eleifend. Integer convallis suscipit ante eu varius. Morbi a purus dolor. Suspendisse sit amet ipsum finibus justo viverra blandit. </w:t>
-                </w:r>
-              </w:p>
-              <w:p>
-                <w:pPr>
-                  <w:pStyle w:val="Punktlista"/>
-                </w:pPr>
-                <w:r>
-                  <w:rPr>
-                    <w:lang w:bidi="sv-SE"/>
-                  </w:rPr>
-                  <w:t xml:space="preserve">Ut congue quis tortor eget sodales. Nulla a erat eget nunc hendrerit ultrices eu nec nulla. Donec viverra leo aliquet, auctor quam id, convallis orci. Sed in molestie est. </w:t>
-                </w:r>
-              </w:p>
-              <w:p>
-                <w:pPr>
-                  <w:pStyle w:val="Punktlista"/>
-                </w:pPr>
-                <w:r>
-                  <w:rPr>
-                    <w:lang w:bidi="sv-SE"/>
-                  </w:rPr>
-                  <w:t>Lorem ipsum dolor sit amet, consectetur adipiscing elit. Etiam aliquet eu mi quis lacinia. Ut fermentum a magna ut eleifend. Integer convallis suscipit ante eu varius.</w:t>
-                </w:r>
-              </w:p>
-            </w:sdtContent>
-          </w:sdt>
-          <w:sdt>
-            <w:sdtPr>
+          <w:p>
+            <w:pPr>
               <w:rPr>
                 <w:noProof/>
               </w:rPr>
-              <w:id w:val="2030369400"/>
-              <w:placeholder>
-                <w:docPart w:val="806BB800CB8049C3A4913D09B54C1B07"/>
-              </w:placeholder>
-              <w:temporary/>
-              <w:showingPlcHdr/>
-              <w15:appearance w15:val="hidden"/>
-            </w:sdtPr>
-            <w:sdtContent>
-              <w:p>
-                <w:pPr>
-                  <w:rPr>
-                    <w:noProof/>
-                  </w:rPr>
-                </w:pPr>
-                <w:r>
-                  <w:rPr>
-                    <w:noProof/>
-                    <w:lang w:bidi="sv-SE"/>
-                  </w:rPr>
-                  <w:t xml:space="preserve">Lorem ipsum dolor sit amet, consectetur adipiscing elit. Etiam aliquet eu mi quis lacinia. Ut fermentum a magna ut eleifend. Integer convallis suscipit ante eu varius. </w:t>
-                </w:r>
-              </w:p>
-              <w:p>
-                <w:pPr>
-                  <w:rPr>
-                    <w:noProof/>
-                    <w:lang w:val="en-GB"/>
-                  </w:rPr>
-                </w:pPr>
-                <w:r>
-                  <w:rPr>
-                    <w:noProof/>
-                    <w:lang w:bidi="sv-SE"/>
-                  </w:rPr>
-                  <w:t>Donec sed malesuada orci. Vestibulum faucibus nulla eu est venenatis egestas. Mauris congue dolor et dolor commodo gravida. Fusce eu suscipit lacus, id egestas nisi.</w:t>
-                </w:r>
-              </w:p>
-            </w:sdtContent>
-          </w:sdt>
+            </w:pPr>
+            <w:r>
+              <w:rPr>
+                <w:noProof/>
+              </w:rPr>
+              <w:t xml:space="preserve">Jag tänkte först att testa API:er var det som skulle imponera mest både på mig själv, lärare och framtida chefer men det kändes också som det svåraste och faktiskt också det tråkigaste. Jag visste inte var det fanns </w:t>
+            </w:r>
+            <w:r>
+              <w:rPr>
+                <w:noProof/>
+              </w:rPr>
+              <w:t xml:space="preserve">roliga </w:t>
+            </w:r>
+            <w:r>
+              <w:rPr>
+                <w:noProof/>
+              </w:rPr>
+              <w:t>API:er som vi kunde få tillgång till</w:t>
+            </w:r>
+            <w:r>
+              <w:rPr>
+                <w:noProof/>
+              </w:rPr>
+              <w:t xml:space="preserve"> heller.</w:t>
+            </w:r>
+          </w:p>
+          <w:p>
+            <w:pPr>
+              <w:rPr>
+                <w:noProof/>
+              </w:rPr>
+            </w:pPr>
+            <w:r>
+              <w:rPr>
+                <w:noProof/>
+              </w:rPr>
+              <w:t xml:space="preserve">Hade jag fått lära mig det bättre under teorilektionerna så hade jag kanske vågat ge mig på det men </w:t>
+            </w:r>
+            <w:r>
+              <w:rPr>
+                <w:noProof/>
+              </w:rPr>
+              <w:t>som det var nu var det för svårt. Och SoapUI gav heller inte inspiration till att gå djupare in i det.</w:t>
+            </w:r>
+          </w:p>
+          <w:p>
+            <w:pPr>
+              <w:rPr>
+                <w:noProof/>
+              </w:rPr>
+            </w:pPr>
+            <w:r>
+              <w:rPr>
+                <w:noProof/>
+              </w:rPr>
+              <w:t>Mot slutet av funderingsperioden hittade jag Postman som verktyg för att testa API:er och det såg lite roligare ut men då hade jag nog redan bestämt mig för vilken hemsida jag ville GUI-testa så det var redan försent.</w:t>
+            </w:r>
+          </w:p>
+          <w:p>
+            <w:pPr>
+              <w:rPr>
+                <w:noProof/>
+              </w:rPr>
+            </w:pPr>
+            <w:r>
+              <w:rPr>
+                <w:noProof/>
+              </w:rPr>
+              <w:t>Jag hade kunnat testa API:er på Spotify visade det sig men tyckte det var lite för tråkigt det också.</w:t>
+            </w:r>
+            <w:r>
+              <w:rPr>
+                <w:noProof/>
+              </w:rPr>
+              <w:t xml:space="preserve"> </w:t>
+            </w:r>
+          </w:p>
+          <w:p>
+            <w:pPr>
+              <w:rPr>
+                <w:noProof/>
+              </w:rPr>
+            </w:pPr>
+            <w:r>
+              <w:rPr>
+                <w:noProof/>
+              </w:rPr>
+              <w:t>Varför jag verkligen ens övervägde API-testning berodde på att vi hade fått lära oss att det var b</w:t>
+            </w:r>
+            <w:r>
+              <w:rPr>
+                <w:noProof/>
+              </w:rPr>
+              <w:t xml:space="preserve">ättre att automatisera </w:t>
+            </w:r>
+            <w:r>
+              <w:rPr>
+                <w:noProof/>
+              </w:rPr>
+              <w:t xml:space="preserve">API:er </w:t>
+            </w:r>
+            <w:r>
+              <w:rPr>
+                <w:noProof/>
+              </w:rPr>
+              <w:t>än end-to-end-tester enligt testpyramiden</w:t>
+            </w:r>
+            <w:r>
+              <w:rPr>
+                <w:noProof/>
+              </w:rPr>
+              <w:t xml:space="preserve"> men efter mycket om och men så brydde jag mig inte om det</w:t>
+            </w:r>
+            <w:r>
+              <w:rPr>
+                <w:noProof/>
+              </w:rPr>
+              <w:t>.</w:t>
+            </w:r>
+            <w:r>
+              <w:rPr>
+                <w:noProof/>
+              </w:rPr>
+              <w:t xml:space="preserve"> Som första testautomationsövning ever fick det bli något roligt och lättare men som ändå kunde vara bra att kunna.</w:t>
+            </w:r>
+          </w:p>
           <w:p>
             <w:pPr>
               <w:pStyle w:val="Rubrik1"/>
-              <w:rPr>
-                <w:lang w:val="en-GB"/>
-              </w:rPr>
             </w:pPr>
-            <w:sdt>
-              <w:sdtPr>
-                <w:id w:val="1296647143"/>
-                <w:placeholder>
-                  <w:docPart w:val="FA5AE1812F0E4654B0D665F56194782F"/>
-                </w:placeholder>
-                <w:temporary/>
-                <w:showingPlcHdr/>
-                <w15:appearance w15:val="hidden"/>
-              </w:sdtPr>
-              <w:sdtContent>
-                <w:r>
-                  <w:rPr>
-                    <w:lang w:val="en-GB" w:bidi="sv-SE"/>
-                  </w:rPr>
-                  <w:t>Avsnittsrubrik</w:t>
-                </w:r>
-              </w:sdtContent>
-            </w:sdt>
           </w:p>
-          <w:sdt>
-            <w:sdtPr>
+          <w:p>
+            <w:pPr>
               <w:rPr>
                 <w:noProof/>
               </w:rPr>
-              <w:id w:val="-675577898"/>
-              <w:placeholder>
-                <w:docPart w:val="0A31543715984237A0EA93EA14F218BD"/>
-              </w:placeholder>
-              <w:temporary/>
-              <w:showingPlcHdr/>
-              <w15:appearance w15:val="hidden"/>
-            </w:sdtPr>
-            <w:sdtContent>
-              <w:p>
-                <w:pPr>
-                  <w:rPr>
-                    <w:noProof/>
-                  </w:rPr>
-                </w:pPr>
-                <w:r>
-                  <w:rPr>
-                    <w:noProof/>
-                    <w:lang w:bidi="sv-SE"/>
-                  </w:rPr>
-                  <w:t>Lorem ipsum dolor sit amet, consectetur adipiscing elit. Etiam aliquet eu mi quis lacinia. Ut fermentum a magna ut eleifend. Integer convallis suscipit ante eu varius.</w:t>
-                </w:r>
-              </w:p>
-            </w:sdtContent>
-          </w:sdt>
+            </w:pPr>
+          </w:p>
         </w:tc>
         <w:tc>
           <w:tcPr>
@@ -1133,402 +1126,6 @@
       </w:tr>
     </w:tbl>
     <w:p/>
-    <w:p>
-      <w:pPr>
-        <w:sectPr>
-          <w:pgSz w:w="11906" w:h="16838" w:code="9"/>
-          <w:pgMar w:top="994" w:right="864" w:bottom="720" w:left="864" w:header="706" w:footer="706" w:gutter="0"/>
-          <w:cols w:space="851"/>
-          <w:docGrid w:linePitch="360"/>
-        </w:sectPr>
-      </w:pPr>
-    </w:p>
-    <w:p>
-      <w:r>
-        <w:rPr>
-          <w:noProof/>
-          <w:lang w:bidi="sv-SE"/>
-        </w:rPr>
-        <w:lastRenderedPageBreak/>
-        <mc:AlternateContent>
-          <mc:Choice Requires="wpg">
-            <w:drawing>
-              <wp:anchor distT="0" distB="0" distL="114300" distR="114300" simplePos="0" relativeHeight="251670528" behindDoc="1" locked="1" layoutInCell="1" allowOverlap="1" wp14:anchorId="313B7B11" wp14:editId="51ECF911">
-                <wp:simplePos x="0" y="0"/>
-                <wp:positionH relativeFrom="column">
-                  <wp:posOffset>-681990</wp:posOffset>
-                </wp:positionH>
-                <wp:positionV relativeFrom="line">
-                  <wp:posOffset>-631190</wp:posOffset>
-                </wp:positionV>
-                <wp:extent cx="7772400" cy="10772775"/>
-                <wp:effectExtent l="0" t="0" r="0" b="9525"/>
-                <wp:wrapNone/>
-                <wp:docPr id="9" name="Grupp 9">
-                  <a:extLst xmlns:a="http://schemas.openxmlformats.org/drawingml/2006/main">
-                    <a:ext uri="{C183D7F6-B498-43B3-948B-1728B52AA6E4}">
-                      <adec:decorative xmlns:adec="http://schemas.microsoft.com/office/drawing/2017/decorative" val="1"/>
-                    </a:ext>
-                  </a:extLst>
-                </wp:docPr>
-                <wp:cNvGraphicFramePr/>
-                <a:graphic xmlns:a="http://schemas.openxmlformats.org/drawingml/2006/main">
-                  <a:graphicData uri="http://schemas.microsoft.com/office/word/2010/wordprocessingGroup">
-                    <wpg:wgp>
-                      <wpg:cNvGrpSpPr/>
-                      <wpg:grpSpPr>
-                        <a:xfrm>
-                          <a:off x="0" y="0"/>
-                          <a:ext cx="7772400" cy="10772775"/>
-                          <a:chOff x="-635" y="53335"/>
-                          <a:chExt cx="7773584" cy="10058300"/>
-                        </a:xfrm>
-                      </wpg:grpSpPr>
-                      <wps:wsp>
-                        <wps:cNvPr id="19" name="Rektangulär 19">
-                          <a:extLst>
-                            <a:ext uri="{C183D7F6-B498-43B3-948B-1728B52AA6E4}">
-                              <adec:decorative xmlns:adec="http://schemas.microsoft.com/office/drawing/2017/decorative" val="1"/>
-                            </a:ext>
-                          </a:extLst>
-                        </wps:cNvPr>
-                        <wps:cNvSpPr/>
-                        <wps:spPr>
-                          <a:xfrm>
-                            <a:off x="-635" y="53335"/>
-                            <a:ext cx="7773584" cy="10057665"/>
-                          </a:xfrm>
-                          <a:prstGeom prst="rect">
-                            <a:avLst/>
-                          </a:prstGeom>
-                          <a:solidFill>
-                            <a:schemeClr val="accent5"/>
-                          </a:solidFill>
-                          <a:ln>
-                            <a:noFill/>
-                          </a:ln>
-                        </wps:spPr>
-                        <wps:style>
-                          <a:lnRef idx="2">
-                            <a:schemeClr val="accent1">
-                              <a:shade val="50000"/>
-                            </a:schemeClr>
-                          </a:lnRef>
-                          <a:fillRef idx="1">
-                            <a:schemeClr val="accent1"/>
-                          </a:fillRef>
-                          <a:effectRef idx="0">
-                            <a:schemeClr val="accent1"/>
-                          </a:effectRef>
-                          <a:fontRef idx="minor">
-                            <a:schemeClr val="lt1"/>
-                          </a:fontRef>
-                        </wps:style>
-                        <wps:bodyPr rot="0" spcFirstLastPara="0" vertOverflow="overflow" horzOverflow="overflow" vert="horz" wrap="square" lIns="91440" tIns="45720" rIns="91440" bIns="45720" numCol="1" spcCol="0" rtlCol="0" fromWordArt="0" anchor="ctr" anchorCtr="0" forceAA="0" compatLnSpc="1">
-                          <a:prstTxWarp prst="textNoShape">
-                            <a:avLst/>
-                          </a:prstTxWarp>
-                          <a:noAutofit/>
-                        </wps:bodyPr>
-                      </wps:wsp>
-                      <pic:pic xmlns:pic="http://schemas.openxmlformats.org/drawingml/2006/picture">
-                        <pic:nvPicPr>
-                          <pic:cNvPr id="21" name="Bild 21" descr="Trädringar"/>
-                          <pic:cNvPicPr>
-                            <a:picLocks noChangeAspect="1"/>
-                          </pic:cNvPicPr>
-                        </pic:nvPicPr>
-                        <pic:blipFill rotWithShape="1">
-                          <a:blip r:embed="rId15" cstate="screen">
-                            <a:extLst>
-                              <a:ext uri="{28A0092B-C50C-407E-A947-70E740481C1C}">
-                                <a14:useLocalDpi xmlns:a14="http://schemas.microsoft.com/office/drawing/2010/main"/>
-                              </a:ext>
-                            </a:extLst>
-                          </a:blip>
-                          <a:srcRect l="323" r="323"/>
-                          <a:stretch/>
-                        </pic:blipFill>
-                        <pic:spPr bwMode="auto">
-                          <a:xfrm rot="5400000">
-                            <a:off x="-2533664" y="2587912"/>
-                            <a:ext cx="10057665" cy="4989160"/>
-                          </a:xfrm>
-                          <a:prstGeom prst="rect">
-                            <a:avLst/>
-                          </a:prstGeom>
-                          <a:ln>
-                            <a:noFill/>
-                          </a:ln>
-                          <a:extLst>
-                            <a:ext uri="{53640926-AAD7-44D8-BBD7-CCE9431645EC}">
-                              <a14:shadowObscured xmlns:a14="http://schemas.microsoft.com/office/drawing/2010/main"/>
-                            </a:ext>
-                          </a:extLst>
-                        </pic:spPr>
-                      </pic:pic>
-                      <wps:wsp>
-                        <wps:cNvPr id="7" name="Rektangulär 7">
-                          <a:extLst>
-                            <a:ext uri="{C183D7F6-B498-43B3-948B-1728B52AA6E4}">
-                              <adec:decorative xmlns:adec="http://schemas.microsoft.com/office/drawing/2017/decorative" val="1"/>
-                            </a:ext>
-                          </a:extLst>
-                        </wps:cNvPr>
-                        <wps:cNvSpPr/>
-                        <wps:spPr>
-                          <a:xfrm>
-                            <a:off x="-4" y="53340"/>
-                            <a:ext cx="457344" cy="10058295"/>
-                          </a:xfrm>
-                          <a:prstGeom prst="rect">
-                            <a:avLst/>
-                          </a:prstGeom>
-                          <a:solidFill>
-                            <a:srgbClr val="F2F2F2">
-                              <a:alpha val="50196"/>
-                            </a:srgbClr>
-                          </a:solidFill>
-                          <a:ln>
-                            <a:noFill/>
-                          </a:ln>
-                        </wps:spPr>
-                        <wps:style>
-                          <a:lnRef idx="2">
-                            <a:schemeClr val="accent1">
-                              <a:shade val="50000"/>
-                            </a:schemeClr>
-                          </a:lnRef>
-                          <a:fillRef idx="1">
-                            <a:schemeClr val="accent1"/>
-                          </a:fillRef>
-                          <a:effectRef idx="0">
-                            <a:schemeClr val="accent1"/>
-                          </a:effectRef>
-                          <a:fontRef idx="minor">
-                            <a:schemeClr val="lt1"/>
-                          </a:fontRef>
-                        </wps:style>
-                        <wps:bodyPr rot="0" spcFirstLastPara="0" vertOverflow="overflow" horzOverflow="overflow" vert="horz" wrap="square" lIns="91440" tIns="45720" rIns="91440" bIns="45720" numCol="1" spcCol="0" rtlCol="0" fromWordArt="0" anchor="ctr" anchorCtr="0" forceAA="0" compatLnSpc="1">
-                          <a:prstTxWarp prst="textNoShape">
-                            <a:avLst/>
-                          </a:prstTxWarp>
-                          <a:noAutofit/>
-                        </wps:bodyPr>
-                      </wps:wsp>
-                    </wpg:wgp>
-                  </a:graphicData>
-                </a:graphic>
-                <wp14:sizeRelH relativeFrom="margin">
-                  <wp14:pctWidth>0</wp14:pctWidth>
-                </wp14:sizeRelH>
-                <wp14:sizeRelV relativeFrom="margin">
-                  <wp14:pctHeight>0</wp14:pctHeight>
-                </wp14:sizeRelV>
-              </wp:anchor>
-            </w:drawing>
-          </mc:Choice>
-          <mc:Fallback>
-            <w:pict>
-              <v:group w14:anchorId="1E352FCB" id="Grupp 9" o:spid="_x0000_s1026" alt="&quot;&quot;" style="position:absolute;margin-left:-53.7pt;margin-top:-49.7pt;width:612pt;height:848.25pt;z-index:-251645952;mso-position-vertical-relative:line;mso-width-relative:margin;mso-height-relative:margin" coordorigin="-6,533" coordsize="77735,100583" o:gfxdata="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">
-                <v:rect id="Rektangulär 19" o:spid="_x0000_s1027" alt="&quot;&quot;" style="position:absolute;left:-6;top:533;width:77735;height:100577;visibility:visible;mso-wrap-style:square;v-text-anchor:middle" o:gfxdata="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" fillcolor="#6a3b68 [3208]" stroked="f" strokeweight="1pt"/>
-                <v:shape id="Bild 21" o:spid="_x0000_s1028" type="#_x0000_t75" alt="Trädringar" style="position:absolute;left:-25338;top:25879;width:100577;height:49892;rotation:90;visibility:visible;mso-wrap-style:square" o:gfxdata="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">
-                  <v:imagedata r:id="rId16" o:title="Trädringar" cropleft="212f" cropright="212f"/>
-                </v:shape>
-                <v:rect id="Rektangulär 7" o:spid="_x0000_s1029" alt="&quot;&quot;" style="position:absolute;top:533;width:4573;height:100583;visibility:visible;mso-wrap-style:square;v-text-anchor:middle" o:gfxdata="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" fillcolor="#f2f2f2" stroked="f" strokeweight="1pt">
-                  <v:fill opacity="32896f"/>
-                </v:rect>
-                <w10:wrap anchory="line"/>
-                <w10:anchorlock/>
-              </v:group>
-            </w:pict>
-          </mc:Fallback>
-        </mc:AlternateContent>
-      </w:r>
-    </w:p>
-    <w:tbl>
-      <w:tblPr>
-        <w:tblW w:w="5000" w:type="pct"/>
-        <w:tblCellMar>
-          <w:left w:w="0" w:type="dxa"/>
-          <w:right w:w="0" w:type="dxa"/>
-        </w:tblCellMar>
-        <w:tblLook w:val="04A0" w:firstRow="1" w:lastRow="0" w:firstColumn="1" w:lastColumn="0" w:noHBand="0" w:noVBand="1"/>
-      </w:tblPr>
-      <w:tblGrid>
-        <w:gridCol w:w="1431"/>
-        <w:gridCol w:w="7295"/>
-        <w:gridCol w:w="1452"/>
-      </w:tblGrid>
-      <w:tr>
-        <w:trPr>
-          <w:trHeight w:val="668"/>
-        </w:trPr>
-        <w:tc>
-          <w:tcPr>
-            <w:tcW w:w="1418" w:type="dxa"/>
-            <w:tcMar>
-              <w:top w:w="3742" w:type="dxa"/>
-            </w:tcMar>
-          </w:tcPr>
-          <w:p>
-            <w:pPr>
-              <w:rPr>
-                <w:noProof/>
-              </w:rPr>
-            </w:pPr>
-          </w:p>
-        </w:tc>
-        <w:tc>
-          <w:tcPr>
-            <w:tcW w:w="7229" w:type="dxa"/>
-          </w:tcPr>
-          <w:p>
-            <w:pPr>
-              <w:rPr>
-                <w:noProof/>
-              </w:rPr>
-            </w:pPr>
-          </w:p>
-        </w:tc>
-        <w:tc>
-          <w:tcPr>
-            <w:tcW w:w="1439" w:type="dxa"/>
-          </w:tcPr>
-          <w:p>
-            <w:pPr>
-              <w:rPr>
-                <w:noProof/>
-              </w:rPr>
-            </w:pPr>
-          </w:p>
-        </w:tc>
-      </w:tr>
-      <w:tr>
-        <w:trPr>
-          <w:trHeight w:val="2029"/>
-        </w:trPr>
-        <w:tc>
-          <w:tcPr>
-            <w:tcW w:w="1418" w:type="dxa"/>
-          </w:tcPr>
-          <w:p>
-            <w:pPr>
-              <w:rPr>
-                <w:noProof/>
-              </w:rPr>
-            </w:pPr>
-          </w:p>
-        </w:tc>
-        <w:tc>
-          <w:tcPr>
-            <w:tcW w:w="7229" w:type="dxa"/>
-            <w:shd w:val="clear" w:color="auto" w:fill="FFFFFF" w:themeFill="background1"/>
-            <w:tcMar>
-              <w:top w:w="851" w:type="dxa"/>
-              <w:bottom w:w="851" w:type="dxa"/>
-            </w:tcMar>
-          </w:tcPr>
-          <w:p>
-            <w:pPr>
-              <w:pStyle w:val="Citat4"/>
-              <w:ind w:left="379" w:right="450" w:hanging="180"/>
-              <w:rPr>
-                <w:lang w:val="en-GB"/>
-              </w:rPr>
-            </w:pPr>
-            <w:sdt>
-              <w:sdtPr>
-                <w:id w:val="670453349"/>
-                <w:placeholder>
-                  <w:docPart w:val="C77AA1891C8049619571891F7D767F97"/>
-                </w:placeholder>
-                <w:temporary/>
-                <w:showingPlcHdr/>
-                <w15:appearance w15:val="hidden"/>
-              </w:sdtPr>
-              <w:sdtContent>
-                <w:r>
-                  <w:rPr>
-                    <w:lang w:bidi="sv-SE"/>
-                  </w:rPr>
-                  <w:t>Lorem ipsum dolor sit amet, consectetur adipiscing elit. Etiam aliquet eu mi quis lacinia.</w:t>
-                </w:r>
-              </w:sdtContent>
-            </w:sdt>
-          </w:p>
-        </w:tc>
-        <w:tc>
-          <w:tcPr>
-            <w:tcW w:w="1439" w:type="dxa"/>
-          </w:tcPr>
-          <w:p>
-            <w:pPr>
-              <w:rPr>
-                <w:noProof/>
-                <w:lang w:val="en-GB"/>
-              </w:rPr>
-            </w:pPr>
-          </w:p>
-        </w:tc>
-      </w:tr>
-      <w:tr>
-        <w:trPr>
-          <w:trHeight w:val="17"/>
-        </w:trPr>
-        <w:tc>
-          <w:tcPr>
-            <w:tcW w:w="1418" w:type="dxa"/>
-            <w:tcMar>
-              <w:top w:w="4253" w:type="dxa"/>
-            </w:tcMar>
-          </w:tcPr>
-          <w:p>
-            <w:pPr>
-              <w:spacing w:after="0"/>
-              <w:rPr>
-                <w:noProof/>
-                <w:sz w:val="12"/>
-                <w:szCs w:val="12"/>
-                <w:lang w:val="en-GB"/>
-              </w:rPr>
-            </w:pPr>
-          </w:p>
-        </w:tc>
-        <w:tc>
-          <w:tcPr>
-            <w:tcW w:w="7229" w:type="dxa"/>
-          </w:tcPr>
-          <w:p>
-            <w:pPr>
-              <w:spacing w:after="0"/>
-              <w:rPr>
-                <w:noProof/>
-                <w:sz w:val="12"/>
-                <w:szCs w:val="12"/>
-                <w:lang w:val="en-GB"/>
-              </w:rPr>
-            </w:pPr>
-          </w:p>
-        </w:tc>
-        <w:tc>
-          <w:tcPr>
-            <w:tcW w:w="1439" w:type="dxa"/>
-          </w:tcPr>
-          <w:p>
-            <w:pPr>
-              <w:spacing w:after="0"/>
-              <w:rPr>
-                <w:noProof/>
-                <w:sz w:val="12"/>
-                <w:szCs w:val="12"/>
-                <w:lang w:val="en-GB"/>
-              </w:rPr>
-            </w:pPr>
-          </w:p>
-        </w:tc>
-      </w:tr>
-    </w:tbl>
     <w:p>
       <w:pPr>
         <w:spacing w:after="0"/>
@@ -1693,25 +1290,9 @@
                 <w:lang w:val="en-GB"/>
               </w:rPr>
             </w:pPr>
-            <w:sdt>
-              <w:sdtPr>
-                <w:id w:val="-1994022527"/>
-                <w:placeholder>
-                  <w:docPart w:val="F9CEDD2DCEEB497D8A60AE390DEE1089"/>
-                </w:placeholder>
-                <w:temporary/>
-                <w:showingPlcHdr/>
-                <w15:appearance w15:val="hidden"/>
-              </w:sdtPr>
-              <w:sdtContent>
-                <w:r>
-                  <w:rPr>
-                    <w:lang w:val="en-GB" w:bidi="sv-SE"/>
-                  </w:rPr>
-                  <w:t>Avsnittsrubrik</w:t>
-                </w:r>
-              </w:sdtContent>
-            </w:sdt>
+            <w:r>
+              <w:t>Testverktyg väljer också testområde</w:t>
+            </w:r>
           </w:p>
           <w:sdt>
             <w:sdtPr>
@@ -2013,7 +1594,7 @@
                           <a:avLst/>
                         </a:prstGeom>
                         <a:blipFill dpi="0" rotWithShape="1">
-                          <a:blip r:embed="rId17">
+                          <a:blip r:embed="rId15">
                             <a:extLst>
                               <a:ext uri="{28A0092B-C50C-407E-A947-70E740481C1C}">
                                 <a14:useLocalDpi xmlns:a14="http://schemas.microsoft.com/office/drawing/2010/main" val="0"/>
@@ -2078,6 +1659,26 @@
         <w:rPr>
           <w:lang w:val="en-GB"/>
         </w:rPr>
+      </w:pPr>
+    </w:p>
+    <w:p>
+      <w:pPr>
+        <w:rPr>
+          <w:lang w:val="en-GB"/>
+        </w:rPr>
+      </w:pPr>
+      <w:r>
+        <w:rPr>
+          <w:lang w:val="en-GB"/>
+        </w:rPr>
+        <w:br w:type="page"/>
+      </w:r>
+    </w:p>
+    <w:p>
+      <w:pPr>
+        <w:rPr>
+          <w:lang w:val="en-GB"/>
+        </w:rPr>
         <w:sectPr>
           <w:pgSz w:w="11906" w:h="16838" w:code="9"/>
           <w:pgMar w:top="994" w:right="864" w:bottom="720" w:left="864" w:header="706" w:footer="706" w:gutter="0"/>
@@ -2113,387 +1714,15 @@
             <w:tcW w:w="7938" w:type="dxa"/>
             <w:gridSpan w:val="2"/>
           </w:tcPr>
-          <w:bookmarkStart w:id="0" w:name="_Hlk40879349" w:displacedByCustomXml="next"/>
-          <w:sdt>
-            <w:sdtPr>
-              <w:id w:val="-951311734"/>
-              <w:placeholder>
-                <w:docPart w:val="EAC217AB30204D04A84EB9FBCCEC8586"/>
-              </w:placeholder>
-              <w:temporary/>
-              <w:showingPlcHdr/>
-              <w15:appearance w15:val="hidden"/>
-            </w:sdtPr>
-            <w:sdtContent>
-              <w:p>
-                <w:pPr>
-                  <w:rPr>
-                    <w:lang w:val="en-GB"/>
-                  </w:rPr>
-                </w:pPr>
-                <w:r>
-                  <w:rPr>
-                    <w:lang w:bidi="sv-SE"/>
-                  </w:rPr>
-                  <w:t>Lorem ipsum dolor sit amet, consectetur adipiscing elit. Etiam aliquet eu mi quis lacinia. Ut fermentum a magna ut eleifend. Integer convallis suscipit ante eu varius. Morbi a purus dolor. Suspendisse sit amet ipsum finibus justo viverra blandit. Ut congue quis tortor eget sodales. Nulla a erat eget nunc hendrerit ultrices eu nec nulla. Donec viverra leo aliquet, auctor quam id, convallis orci. Sed in molestie est.</w:t>
-                </w:r>
-              </w:p>
-            </w:sdtContent>
-          </w:sdt>
           <w:p>
             <w:pPr>
               <w:pStyle w:val="Citat8"/>
               <w:rPr>
-                <w:rStyle w:val="Stark"/>
-                <w:b w:val="0"/>
-                <w:bCs w:val="0"/>
+                <w:lang w:val="en-GB"/>
               </w:rPr>
             </w:pPr>
-            <w:r>
-              <w:rPr>
-                <w:rStyle w:val="Stark"/>
-                <w:b w:val="0"/>
-                <w:lang w:val="en-GB" w:bidi="sv-SE"/>
-              </w:rPr>
-              <w:t xml:space="preserve">Lorem ipsum sit </w:t>
-            </w:r>
-            <w:proofErr w:type="spellStart"/>
-            <w:r>
-              <w:rPr>
-                <w:rStyle w:val="Stark"/>
-                <w:b w:val="0"/>
-                <w:lang w:val="en-GB" w:bidi="sv-SE"/>
-              </w:rPr>
-              <w:t>amet</w:t>
-            </w:r>
-            <w:proofErr w:type="spellEnd"/>
-            <w:r>
-              <w:rPr>
-                <w:rStyle w:val="Stark"/>
-                <w:b w:val="0"/>
-                <w:lang w:val="en-GB" w:bidi="sv-SE"/>
-              </w:rPr>
-              <w:t xml:space="preserve">, </w:t>
-            </w:r>
-            <w:proofErr w:type="spellStart"/>
-            <w:r>
-              <w:rPr>
-                <w:rStyle w:val="Stark"/>
-                <w:b w:val="0"/>
-                <w:lang w:val="en-GB" w:bidi="sv-SE"/>
-              </w:rPr>
-              <w:t>consectetur</w:t>
-            </w:r>
-            <w:proofErr w:type="spellEnd"/>
-            <w:r>
-              <w:rPr>
-                <w:rStyle w:val="Stark"/>
-                <w:b w:val="0"/>
-                <w:lang w:val="en-GB" w:bidi="sv-SE"/>
-              </w:rPr>
-              <w:t xml:space="preserve"> </w:t>
-            </w:r>
-            <w:proofErr w:type="spellStart"/>
-            <w:r>
-              <w:rPr>
-                <w:rStyle w:val="Stark"/>
-                <w:b w:val="0"/>
-                <w:lang w:val="en-GB" w:bidi="sv-SE"/>
-              </w:rPr>
-              <w:t>adipiscing</w:t>
-            </w:r>
-            <w:proofErr w:type="spellEnd"/>
-            <w:r>
-              <w:rPr>
-                <w:rStyle w:val="Stark"/>
-                <w:b w:val="0"/>
-                <w:lang w:val="en-GB" w:bidi="sv-SE"/>
-              </w:rPr>
-              <w:t xml:space="preserve"> </w:t>
-            </w:r>
-            <w:proofErr w:type="spellStart"/>
-            <w:r>
-              <w:rPr>
-                <w:rStyle w:val="Stark"/>
-                <w:b w:val="0"/>
-                <w:lang w:val="en-GB" w:bidi="sv-SE"/>
-              </w:rPr>
-              <w:t>elit</w:t>
-            </w:r>
-            <w:proofErr w:type="spellEnd"/>
-            <w:r>
-              <w:rPr>
-                <w:rStyle w:val="Stark"/>
-                <w:b w:val="0"/>
-                <w:lang w:val="en-GB" w:bidi="sv-SE"/>
-              </w:rPr>
-              <w:t xml:space="preserve">. </w:t>
-            </w:r>
-            <w:proofErr w:type="spellStart"/>
-            <w:r>
-              <w:rPr>
-                <w:rStyle w:val="Stark"/>
-                <w:b w:val="0"/>
-                <w:lang w:val="en-GB" w:bidi="sv-SE"/>
-              </w:rPr>
-              <w:t>Etiam</w:t>
-            </w:r>
-            <w:proofErr w:type="spellEnd"/>
-            <w:r>
-              <w:rPr>
-                <w:rStyle w:val="Stark"/>
-                <w:b w:val="0"/>
-                <w:lang w:val="en-GB" w:bidi="sv-SE"/>
-              </w:rPr>
-              <w:t xml:space="preserve"> </w:t>
-            </w:r>
-            <w:proofErr w:type="spellStart"/>
-            <w:r>
-              <w:rPr>
-                <w:rStyle w:val="Stark"/>
-                <w:b w:val="0"/>
-                <w:lang w:val="en-GB" w:bidi="sv-SE"/>
-              </w:rPr>
-              <w:t>aliquet</w:t>
-            </w:r>
-            <w:proofErr w:type="spellEnd"/>
-            <w:r>
-              <w:rPr>
-                <w:rStyle w:val="Stark"/>
-                <w:b w:val="0"/>
-                <w:lang w:val="en-GB" w:bidi="sv-SE"/>
-              </w:rPr>
-              <w:t xml:space="preserve"> </w:t>
-            </w:r>
-            <w:proofErr w:type="spellStart"/>
-            <w:r>
-              <w:rPr>
-                <w:rStyle w:val="Stark"/>
-                <w:b w:val="0"/>
-                <w:lang w:val="en-GB" w:bidi="sv-SE"/>
-              </w:rPr>
-              <w:t>eu</w:t>
-            </w:r>
-            <w:proofErr w:type="spellEnd"/>
-            <w:r>
-              <w:rPr>
-                <w:rStyle w:val="Stark"/>
-                <w:b w:val="0"/>
-                <w:lang w:val="en-GB" w:bidi="sv-SE"/>
-              </w:rPr>
-              <w:t xml:space="preserve"> mi </w:t>
-            </w:r>
-            <w:proofErr w:type="spellStart"/>
-            <w:r>
-              <w:rPr>
-                <w:rStyle w:val="Stark"/>
-                <w:b w:val="0"/>
-                <w:lang w:val="en-GB" w:bidi="sv-SE"/>
-              </w:rPr>
-              <w:t>quis</w:t>
-            </w:r>
-            <w:proofErr w:type="spellEnd"/>
-            <w:r>
-              <w:rPr>
-                <w:rStyle w:val="Stark"/>
-                <w:b w:val="0"/>
-                <w:lang w:val="en-GB" w:bidi="sv-SE"/>
-              </w:rPr>
-              <w:t xml:space="preserve"> lacinia. </w:t>
-            </w:r>
-            <w:r>
-              <w:rPr>
-                <w:rStyle w:val="Stark"/>
-                <w:b w:val="0"/>
-                <w:lang w:bidi="sv-SE"/>
-              </w:rPr>
-              <w:t xml:space="preserve">Ut </w:t>
-            </w:r>
-            <w:proofErr w:type="spellStart"/>
-            <w:r>
-              <w:rPr>
-                <w:rStyle w:val="Stark"/>
-                <w:b w:val="0"/>
-                <w:lang w:bidi="sv-SE"/>
-              </w:rPr>
-              <w:t>fermentum</w:t>
-            </w:r>
-            <w:proofErr w:type="spellEnd"/>
-            <w:r>
-              <w:rPr>
-                <w:rStyle w:val="Stark"/>
-                <w:b w:val="0"/>
-                <w:lang w:bidi="sv-SE"/>
-              </w:rPr>
-              <w:t xml:space="preserve"> a </w:t>
-            </w:r>
-            <w:proofErr w:type="spellStart"/>
-            <w:r>
-              <w:rPr>
-                <w:rStyle w:val="Stark"/>
-                <w:b w:val="0"/>
-                <w:lang w:bidi="sv-SE"/>
-              </w:rPr>
-              <w:t>magna</w:t>
-            </w:r>
-            <w:proofErr w:type="spellEnd"/>
-            <w:r>
-              <w:rPr>
-                <w:rStyle w:val="Stark"/>
-                <w:b w:val="0"/>
-                <w:lang w:bidi="sv-SE"/>
-              </w:rPr>
-              <w:t xml:space="preserve"> ut </w:t>
-            </w:r>
-            <w:proofErr w:type="spellStart"/>
-            <w:proofErr w:type="gramStart"/>
-            <w:r>
-              <w:rPr>
-                <w:rStyle w:val="Stark"/>
-                <w:b w:val="0"/>
-                <w:lang w:bidi="sv-SE"/>
-              </w:rPr>
-              <w:t>eleifend.Integer</w:t>
-            </w:r>
-            <w:proofErr w:type="spellEnd"/>
-            <w:proofErr w:type="gramEnd"/>
-            <w:r>
-              <w:rPr>
-                <w:rStyle w:val="Stark"/>
-                <w:b w:val="0"/>
-                <w:lang w:bidi="sv-SE"/>
-              </w:rPr>
-              <w:t xml:space="preserve"> </w:t>
-            </w:r>
-            <w:proofErr w:type="spellStart"/>
-            <w:r>
-              <w:rPr>
-                <w:rStyle w:val="Stark"/>
-                <w:b w:val="0"/>
-                <w:lang w:bidi="sv-SE"/>
-              </w:rPr>
-              <w:t>convallis</w:t>
-            </w:r>
-            <w:proofErr w:type="spellEnd"/>
-            <w:r>
-              <w:rPr>
-                <w:rStyle w:val="Stark"/>
-                <w:b w:val="0"/>
-                <w:lang w:bidi="sv-SE"/>
-              </w:rPr>
-              <w:t xml:space="preserve"> </w:t>
-            </w:r>
-            <w:proofErr w:type="spellStart"/>
-            <w:r>
-              <w:rPr>
-                <w:rStyle w:val="Stark"/>
-                <w:b w:val="0"/>
-                <w:lang w:bidi="sv-SE"/>
-              </w:rPr>
-              <w:t>suscipit</w:t>
-            </w:r>
-            <w:proofErr w:type="spellEnd"/>
-            <w:r>
-              <w:rPr>
-                <w:rStyle w:val="Stark"/>
-                <w:b w:val="0"/>
-                <w:lang w:bidi="sv-SE"/>
-              </w:rPr>
-              <w:t xml:space="preserve"> ante eu </w:t>
-            </w:r>
-            <w:proofErr w:type="spellStart"/>
-            <w:r>
-              <w:rPr>
-                <w:rStyle w:val="Stark"/>
-                <w:b w:val="0"/>
-                <w:lang w:bidi="sv-SE"/>
-              </w:rPr>
-              <w:t>varius.Morbi</w:t>
-            </w:r>
-            <w:proofErr w:type="spellEnd"/>
-            <w:r>
-              <w:rPr>
-                <w:rStyle w:val="Stark"/>
-                <w:b w:val="0"/>
-                <w:lang w:bidi="sv-SE"/>
-              </w:rPr>
-              <w:t xml:space="preserve"> a </w:t>
-            </w:r>
-            <w:proofErr w:type="spellStart"/>
-            <w:r>
-              <w:rPr>
-                <w:rStyle w:val="Stark"/>
-                <w:b w:val="0"/>
-                <w:lang w:bidi="sv-SE"/>
-              </w:rPr>
-              <w:t>purus</w:t>
-            </w:r>
-            <w:proofErr w:type="spellEnd"/>
-            <w:r>
-              <w:rPr>
-                <w:rStyle w:val="Stark"/>
-                <w:b w:val="0"/>
-                <w:lang w:bidi="sv-SE"/>
-              </w:rPr>
-              <w:t xml:space="preserve"> </w:t>
-            </w:r>
-            <w:proofErr w:type="spellStart"/>
-            <w:r>
-              <w:rPr>
-                <w:rStyle w:val="Stark"/>
-                <w:b w:val="0"/>
-                <w:lang w:bidi="sv-SE"/>
-              </w:rPr>
-              <w:t>dolor</w:t>
-            </w:r>
-            <w:proofErr w:type="spellEnd"/>
-            <w:r>
-              <w:rPr>
-                <w:rStyle w:val="Stark"/>
-                <w:b w:val="0"/>
-                <w:lang w:bidi="sv-SE"/>
-              </w:rPr>
-              <w:t>.</w:t>
-            </w:r>
+            <w:bookmarkStart w:id="0" w:name="_Hlk40879349"/>
           </w:p>
-          <w:sdt>
-            <w:sdtPr>
-              <w:id w:val="277604659"/>
-              <w:placeholder>
-                <w:docPart w:val="C8DCBBAE08B949BCB4E0A7E6FB8B9619"/>
-              </w:placeholder>
-              <w:temporary/>
-              <w:showingPlcHdr/>
-              <w15:appearance w15:val="hidden"/>
-            </w:sdtPr>
-            <w:sdtContent>
-              <w:p>
-                <w:pPr>
-                  <w:spacing w:before="240"/>
-                </w:pPr>
-                <w:r>
-                  <w:rPr>
-                    <w:lang w:bidi="sv-SE"/>
-                  </w:rPr>
-                  <w:t xml:space="preserve">Cras ornare turpis at ligula posuere, sit amet accumsan neque lobortis. Maecenas mattis risus ligula, sed ullamcorper nunc efficitur sed. Praesent venenatis quam tortor, id viverra nunc rutrum a. Maecenas malesuada ultricies sapien sit amet pharetra. Nunc tempus, risus sodales sodales hendrerit, arcu dolor commodo libero, a sollicitudin quam nulla quis lectus. In at porta mauris. </w:t>
-                </w:r>
-              </w:p>
-              <w:p>
-                <w:pPr>
-                  <w:spacing w:before="240"/>
-                  <w:rPr>
-                    <w:lang w:val="en-GB"/>
-                  </w:rPr>
-                </w:pPr>
-                <w:r>
-                  <w:rPr>
-                    <w:lang w:bidi="sv-SE"/>
-                  </w:rPr>
-                  <w:t>Maecenas quis leo ipsum. Pellentesque blandit libero quis justo auctor, vitae faucibus ligula scelerisque. Nunc pulvinar pulvinar augue dapibus blandit. Cras ac aliquam sapien. Fusce consectetur est sed ultrices tincidunt. Ut eget ex id odio vulputate interdum ac ut nibh. Donec tempus dui quam, non hendrerit lectus convallis sed.</w:t>
-                </w:r>
-              </w:p>
-            </w:sdtContent>
-          </w:sdt>
         </w:tc>
         <w:tc>
           <w:tcPr>
@@ -2616,277 +1845,14 @@
       <w:pPr>
         <w:rPr>
           <w:noProof/>
+          <w:lang w:val="en-GB"/>
         </w:rPr>
-        <w:sectPr>
-          <w:pgSz w:w="11906" w:h="16838" w:code="9"/>
-          <w:pgMar w:top="994" w:right="864" w:bottom="720" w:left="864" w:header="706" w:footer="706" w:gutter="0"/>
-          <w:cols w:space="851"/>
-          <w:docGrid w:linePitch="360"/>
-        </w:sectPr>
-      </w:pPr>
-    </w:p>
-    <w:p>
+      </w:pPr>
       <w:r>
         <w:rPr>
           <w:noProof/>
           <w:lang w:bidi="sv-SE"/>
         </w:rPr>
-        <w:lastRenderedPageBreak/>
-        <w:drawing>
-          <wp:anchor distT="0" distB="0" distL="114300" distR="114300" simplePos="0" relativeHeight="251720704" behindDoc="1" locked="1" layoutInCell="1" allowOverlap="1" wp14:anchorId="04082E6C" wp14:editId="48E98959">
-            <wp:simplePos x="0" y="0"/>
-            <wp:positionH relativeFrom="column">
-              <wp:posOffset>-685800</wp:posOffset>
-            </wp:positionH>
-            <wp:positionV relativeFrom="line">
-              <wp:posOffset>-631190</wp:posOffset>
-            </wp:positionV>
-            <wp:extent cx="7743825" cy="4429125"/>
-            <wp:effectExtent l="0" t="0" r="9525" b="9525"/>
-            <wp:wrapNone/>
-            <wp:docPr id="14" name="Bild 14">
-              <a:extLst xmlns:a="http://schemas.openxmlformats.org/drawingml/2006/main">
-                <a:ext uri="{C183D7F6-B498-43B3-948B-1728B52AA6E4}">
-                  <adec:decorative xmlns:adec="http://schemas.microsoft.com/office/drawing/2017/decorative" val="1"/>
-                </a:ext>
-              </a:extLst>
-            </wp:docPr>
-            <wp:cNvGraphicFramePr>
-              <a:graphicFrameLocks xmlns:a="http://schemas.openxmlformats.org/drawingml/2006/main" noChangeAspect="1"/>
-            </wp:cNvGraphicFramePr>
-            <a:graphic xmlns:a="http://schemas.openxmlformats.org/drawingml/2006/main">
-              <a:graphicData uri="http://schemas.openxmlformats.org/drawingml/2006/picture">
-                <pic:pic xmlns:pic="http://schemas.openxmlformats.org/drawingml/2006/picture">
-                  <pic:nvPicPr>
-                    <pic:cNvPr id="14" name="GettyImages-97236975.jpg"/>
-                    <pic:cNvPicPr/>
-                  </pic:nvPicPr>
-                  <pic:blipFill>
-                    <a:blip r:embed="rId20">
-                      <a:extLst>
-                        <a:ext uri="{28A0092B-C50C-407E-A947-70E740481C1C}">
-                          <a14:useLocalDpi xmlns:a14="http://schemas.microsoft.com/office/drawing/2010/main" val="0"/>
-                        </a:ext>
-                      </a:extLst>
-                    </a:blip>
-                    <a:stretch>
-                      <a:fillRect/>
-                    </a:stretch>
-                  </pic:blipFill>
-                  <pic:spPr bwMode="auto">
-                    <a:xfrm>
-                      <a:off x="0" y="0"/>
-                      <a:ext cx="7743825" cy="4429125"/>
-                    </a:xfrm>
-                    <a:prstGeom prst="rect">
-                      <a:avLst/>
-                    </a:prstGeom>
-                    <a:ln>
-                      <a:noFill/>
-                    </a:ln>
-                    <a:extLst>
-                      <a:ext uri="{53640926-AAD7-44D8-BBD7-CCE9431645EC}">
-                        <a14:shadowObscured xmlns:a14="http://schemas.microsoft.com/office/drawing/2010/main"/>
-                      </a:ext>
-                    </a:extLst>
-                  </pic:spPr>
-                </pic:pic>
-              </a:graphicData>
-            </a:graphic>
-            <wp14:sizeRelH relativeFrom="margin">
-              <wp14:pctWidth>0</wp14:pctWidth>
-            </wp14:sizeRelH>
-            <wp14:sizeRelV relativeFrom="margin">
-              <wp14:pctHeight>0</wp14:pctHeight>
-            </wp14:sizeRelV>
-          </wp:anchor>
-        </w:drawing>
-      </w:r>
-    </w:p>
-    <w:tbl>
-      <w:tblPr>
-        <w:tblW w:w="5000" w:type="pct"/>
-        <w:tblCellMar>
-          <w:left w:w="0" w:type="dxa"/>
-          <w:right w:w="0" w:type="dxa"/>
-        </w:tblCellMar>
-        <w:tblLook w:val="04A0" w:firstRow="1" w:lastRow="0" w:firstColumn="1" w:lastColumn="0" w:noHBand="0" w:noVBand="1"/>
-      </w:tblPr>
-      <w:tblGrid>
-        <w:gridCol w:w="6760"/>
-        <w:gridCol w:w="1709"/>
-        <w:gridCol w:w="1709"/>
-      </w:tblGrid>
-      <w:tr>
-        <w:trPr>
-          <w:trHeight w:val="5855"/>
-        </w:trPr>
-        <w:tc>
-          <w:tcPr>
-            <w:tcW w:w="6694" w:type="dxa"/>
-          </w:tcPr>
-          <w:p/>
-        </w:tc>
-        <w:tc>
-          <w:tcPr>
-            <w:tcW w:w="1693" w:type="dxa"/>
-          </w:tcPr>
-          <w:p/>
-        </w:tc>
-        <w:tc>
-          <w:tcPr>
-            <w:tcW w:w="1693" w:type="dxa"/>
-          </w:tcPr>
-          <w:p>
-            <w:pPr>
-              <w:rPr>
-                <w:i/>
-                <w:iCs/>
-              </w:rPr>
-            </w:pPr>
-          </w:p>
-        </w:tc>
-      </w:tr>
-      <w:tr>
-        <w:tc>
-          <w:tcPr>
-            <w:tcW w:w="6694" w:type="dxa"/>
-          </w:tcPr>
-          <w:p>
-            <w:pPr>
-              <w:pStyle w:val="Citat5"/>
-              <w:rPr>
-                <w:lang w:val="en-GB"/>
-              </w:rPr>
-            </w:pPr>
-            <w:sdt>
-              <w:sdtPr>
-                <w:id w:val="224660902"/>
-                <w:placeholder>
-                  <w:docPart w:val="9D9E73AEC1F841DD8C2AC97F68F60443"/>
-                </w:placeholder>
-                <w:temporary/>
-                <w:showingPlcHdr/>
-                <w15:appearance w15:val="hidden"/>
-              </w:sdtPr>
-              <w:sdtContent>
-                <w:r>
-                  <w:rPr>
-                    <w:lang w:bidi="sv-SE"/>
-                  </w:rPr>
-                  <w:t>Lorem ipsum dolor sit amet, consectetur adipiscing elit. Etiam aliquet eu mi quis lacinia.</w:t>
-                </w:r>
-              </w:sdtContent>
-            </w:sdt>
-          </w:p>
-          <w:sdt>
-            <w:sdtPr>
-              <w:id w:val="-1242405341"/>
-              <w:placeholder>
-                <w:docPart w:val="7B062EAE4D6F4F84950C3C249BD144E7"/>
-              </w:placeholder>
-              <w:temporary/>
-              <w:showingPlcHdr/>
-              <w15:appearance w15:val="hidden"/>
-            </w:sdtPr>
-            <w:sdtContent>
-              <w:p>
-                <w:r>
-                  <w:rPr>
-                    <w:lang w:bidi="sv-SE"/>
-                  </w:rPr>
-                  <w:t xml:space="preserve">Lorem ipsum dolor sit amet, consectetur adipiscing elit. Etiam aliquet eu mi quis lacinia. Ut fermentum a magna ut eleifend. Integer convallis suscipit ante eu varius. Morbi a purus dolor. Suspendisse sit amet ipsum finibus justo viverra blandit. Ut congue quis tortor eget sodales. Nulla a erat eget nunc hendrerit ultrices eu nec nulla. Donec viverra leo aliquet, auctor quam id, convallis orci. Sed in molestie est. </w:t>
-                </w:r>
-              </w:p>
-              <w:p>
-                <w:r>
-                  <w:rPr>
-                    <w:lang w:bidi="sv-SE"/>
-                  </w:rPr>
-                  <w:t xml:space="preserve">Cras ornare turpis at ligula posuere, sit amet accumsan neque lobortis. Maecenas mattis risus ligula, sed ullamcorper nunc efficitur sed. Praesent venenatis quam tortor, id viverra nunc rutrum a. Maecenas malesuada ultricies sapien sit amet pharetra. Nunc tempus, risus sodales sodales hendrerit, arcu dolor commodo libero, a sollicitudin quam nulla quis lectus. In at porta mauris. </w:t>
-                </w:r>
-              </w:p>
-              <w:p>
-                <w:pPr>
-                  <w:rPr>
-                    <w:lang w:val="en-GB"/>
-                  </w:rPr>
-                </w:pPr>
-                <w:r>
-                  <w:rPr>
-                    <w:lang w:bidi="sv-SE"/>
-                  </w:rPr>
-                  <w:t>Maecenas quis leo ipsum. Pellentesque blandit libero quis justo auctor, vitae faucibus ligula scelerisque. Nunc pulvinar pulvinar augue dapibus blandit. Cras ac aliquam sapien. Fusce consectetur est sed ultrices tincidunt. Ut eget ex id odio vulputate interdum ac ut nibh. Donec tempus dui quam, non hendrerit lectus convallis sed.</w:t>
-                </w:r>
-              </w:p>
-            </w:sdtContent>
-          </w:sdt>
-        </w:tc>
-        <w:tc>
-          <w:tcPr>
-            <w:tcW w:w="1693" w:type="dxa"/>
-          </w:tcPr>
-          <w:p>
-            <w:pPr>
-              <w:pStyle w:val="Citat5"/>
-              <w:rPr>
-                <w:lang w:val="en-GB"/>
-              </w:rPr>
-            </w:pPr>
-          </w:p>
-        </w:tc>
-        <w:tc>
-          <w:tcPr>
-            <w:tcW w:w="1693" w:type="dxa"/>
-          </w:tcPr>
-          <w:p>
-            <w:pPr>
-              <w:pStyle w:val="Citat5"/>
-              <w:rPr>
-                <w:i w:val="0"/>
-                <w:iCs/>
-                <w:lang w:val="en-GB"/>
-              </w:rPr>
-            </w:pPr>
-          </w:p>
-        </w:tc>
-      </w:tr>
-    </w:tbl>
-    <w:p>
-      <w:pPr>
-        <w:rPr>
-          <w:noProof/>
-          <w:lang w:val="en-GB"/>
-        </w:rPr>
-      </w:pPr>
-    </w:p>
-    <w:p>
-      <w:pPr>
-        <w:rPr>
-          <w:noProof/>
-          <w:lang w:val="en-GB"/>
-        </w:rPr>
-        <w:sectPr>
-          <w:pgSz w:w="11906" w:h="16838" w:code="9"/>
-          <w:pgMar w:top="994" w:right="864" w:bottom="720" w:left="864" w:header="706" w:footer="706" w:gutter="0"/>
-          <w:cols w:space="851"/>
-          <w:docGrid w:linePitch="360"/>
-        </w:sectPr>
-      </w:pPr>
-    </w:p>
-    <w:p>
-      <w:pPr>
-        <w:rPr>
-          <w:noProof/>
-          <w:lang w:val="en-GB"/>
-        </w:rPr>
-      </w:pPr>
-      <w:r>
-        <w:rPr>
-          <w:noProof/>
-          <w:lang w:bidi="sv-SE"/>
-        </w:rPr>
-        <w:lastRenderedPageBreak/>
         <mc:AlternateContent>
           <mc:Choice Requires="wps">
             <w:drawing>
@@ -3030,25 +1996,6 @@
             <w:pPr>
               <w:pStyle w:val="Beskrivning2"/>
             </w:pPr>
-            <w:sdt>
-              <w:sdtPr>
-                <w:id w:val="1700204883"/>
-                <w:placeholder>
-                  <w:docPart w:val="D062F3F1CB004C7CB68C58BA1BDA1634"/>
-                </w:placeholder>
-                <w:temporary/>
-                <w:showingPlcHdr/>
-                <w15:appearance w15:val="hidden"/>
-              </w:sdtPr>
-              <w:sdtContent>
-                <w:r>
-                  <w:rPr>
-                    <w:lang w:bidi="sv-SE"/>
-                  </w:rPr>
-                  <w:t>Bildtext: Lorem ipsum dolor sit amet, consectetur adipiscing elit.</w:t>
-                </w:r>
-              </w:sdtContent>
-            </w:sdt>
           </w:p>
         </w:tc>
         <w:tc>
@@ -3061,63 +2008,6 @@
                 <w:noProof/>
               </w:rPr>
             </w:pPr>
-            <w:r>
-              <w:rPr>
-                <w:noProof/>
-                <w:lang w:bidi="sv-SE"/>
-              </w:rPr>
-              <w:drawing>
-                <wp:inline distT="0" distB="0" distL="0" distR="0" wp14:anchorId="03F12D97" wp14:editId="566EBEA3">
-                  <wp:extent cx="3627120" cy="3627120"/>
-                  <wp:effectExtent l="0" t="0" r="0" b="0"/>
-                  <wp:docPr id="194" name="Bild 194" descr="Vy av växt ovanifrån"/>
-                  <wp:cNvGraphicFramePr>
-                    <a:graphicFrameLocks xmlns:a="http://schemas.openxmlformats.org/drawingml/2006/main" noChangeAspect="1"/>
-                  </wp:cNvGraphicFramePr>
-                  <a:graphic xmlns:a="http://schemas.openxmlformats.org/drawingml/2006/main">
-                    <a:graphicData uri="http://schemas.openxmlformats.org/drawingml/2006/picture">
-                      <pic:pic xmlns:pic="http://schemas.openxmlformats.org/drawingml/2006/picture">
-                        <pic:nvPicPr>
-                          <pic:cNvPr id="28" name="Bild 28" descr="Vy av växt ovanifrån"/>
-                          <pic:cNvPicPr>
-                            <a:picLocks noChangeAspect="1"/>
-                          </pic:cNvPicPr>
-                        </pic:nvPicPr>
-                        <pic:blipFill rotWithShape="1">
-                          <a:blip r:embed="rId21" cstate="screen">
-                            <a:extLst>
-                              <a:ext uri="{28A0092B-C50C-407E-A947-70E740481C1C}">
-                                <a14:useLocalDpi xmlns:a14="http://schemas.microsoft.com/office/drawing/2010/main" val="0"/>
-                              </a:ext>
-                            </a:extLst>
-                          </a:blip>
-                          <a:srcRect/>
-                          <a:stretch/>
-                        </pic:blipFill>
-                        <pic:spPr bwMode="auto">
-                          <a:xfrm>
-                            <a:off x="0" y="0"/>
-                            <a:ext cx="3627120" cy="3627120"/>
-                          </a:xfrm>
-                          <a:prstGeom prst="rect">
-                            <a:avLst/>
-                          </a:prstGeom>
-                          <a:noFill/>
-                          <a:ln>
-                            <a:noFill/>
-                          </a:ln>
-                          <a:extLst>
-                            <a:ext uri="{53640926-AAD7-44D8-BBD7-CCE9431645EC}">
-                              <a14:shadowObscured xmlns:a14="http://schemas.microsoft.com/office/drawing/2010/main"/>
-                            </a:ext>
-                          </a:extLst>
-                        </pic:spPr>
-                      </pic:pic>
-                    </a:graphicData>
-                  </a:graphic>
-                </wp:inline>
-              </w:drawing>
-            </w:r>
           </w:p>
         </w:tc>
         <w:tc>
@@ -3133,162 +2023,30 @@
           </w:p>
         </w:tc>
       </w:tr>
-      <w:tr>
-        <w:trPr>
-          <w:trHeight w:val="5378"/>
-        </w:trPr>
-        <w:tc>
-          <w:tcPr>
-            <w:tcW w:w="2477" w:type="dxa"/>
-          </w:tcPr>
-          <w:p>
-            <w:pPr>
-              <w:rPr>
-                <w:noProof/>
-              </w:rPr>
-            </w:pPr>
-          </w:p>
-        </w:tc>
-        <w:tc>
-          <w:tcPr>
-            <w:tcW w:w="7609" w:type="dxa"/>
-            <w:gridSpan w:val="2"/>
-            <w:tcMar>
-              <w:top w:w="72" w:type="dxa"/>
-              <w:bottom w:w="0" w:type="dxa"/>
-            </w:tcMar>
-          </w:tcPr>
-          <w:p>
-            <w:pPr>
-              <w:pStyle w:val="Citat5"/>
-              <w:rPr>
-                <w:lang w:val="en-GB"/>
-              </w:rPr>
-            </w:pPr>
-            <w:sdt>
-              <w:sdtPr>
-                <w:id w:val="-1256509959"/>
-                <w:placeholder>
-                  <w:docPart w:val="CC6DB840FE524EE1ACC2158311254545"/>
-                </w:placeholder>
-                <w:temporary/>
-                <w:showingPlcHdr/>
-                <w15:appearance w15:val="hidden"/>
-              </w:sdtPr>
-              <w:sdtContent>
-                <w:r>
-                  <w:rPr>
-                    <w:rStyle w:val="Citat50"/>
-                    <w:i/>
-                    <w:lang w:bidi="sv-SE"/>
-                  </w:rPr>
-                  <w:t>Lorem ipsum dolor sit amet, consectetur adipiscing elit. Etiam aliquet eu mi quis lacinia.</w:t>
-                </w:r>
-              </w:sdtContent>
-            </w:sdt>
-          </w:p>
-          <w:p>
-            <w:pPr>
-              <w:rPr>
-                <w:noProof/>
-                <w:lang w:val="en-GB"/>
-              </w:rPr>
-            </w:pPr>
-            <w:sdt>
-              <w:sdtPr>
-                <w:rPr>
-                  <w:noProof/>
-                </w:rPr>
-                <w:id w:val="-142892046"/>
-                <w:placeholder>
-                  <w:docPart w:val="0DD3895E7F584321B15E20EAAD3450E5"/>
-                </w:placeholder>
-                <w:temporary/>
-                <w:showingPlcHdr/>
-                <w15:appearance w15:val="hidden"/>
-              </w:sdtPr>
-              <w:sdtContent>
-                <w:r>
-                  <w:rPr>
-                    <w:noProof/>
-                    <w:lang w:bidi="sv-SE"/>
-                  </w:rPr>
-                  <w:t>Lorem ipsum dolor sit amet, consectetur adipiscing elit. Etiam aliquet eu mi quis lacinia. Ut fermentum a magna ut eleifend. Integer convallis suscipit ante eu varius. Morbi a purus dolor. Suspendisse sit amet ipsum finibus justo viverra blandit. Ut congue quis tortor eget sodales. Nulla a erat eget nunc hendrerit ultrices eu nec nulla. Donec viverra leo aliquet, auctor quam id, convallis orci. Sed in molestie est.</w:t>
-                </w:r>
-              </w:sdtContent>
-            </w:sdt>
-          </w:p>
-        </w:tc>
-      </w:tr>
-      <w:tr>
-        <w:trPr>
-          <w:trHeight w:val="1427"/>
-        </w:trPr>
-        <w:tc>
-          <w:tcPr>
-            <w:tcW w:w="2477" w:type="dxa"/>
-          </w:tcPr>
-          <w:p>
-            <w:pPr>
-              <w:rPr>
-                <w:noProof/>
-                <w:lang w:val="en-GB"/>
-              </w:rPr>
-            </w:pPr>
-          </w:p>
-        </w:tc>
-        <w:tc>
-          <w:tcPr>
-            <w:tcW w:w="5887" w:type="dxa"/>
-          </w:tcPr>
-          <w:p>
-            <w:pPr>
-              <w:pStyle w:val="Citat7"/>
-              <w:rPr>
-                <w:lang w:val="en-GB"/>
-              </w:rPr>
-            </w:pPr>
-            <w:sdt>
-              <w:sdtPr>
-                <w:id w:val="-775254652"/>
-                <w:placeholder>
-                  <w:docPart w:val="3FD6FCAEC28D41679FBB3B8F53D6AE26"/>
-                </w:placeholder>
-                <w:temporary/>
-                <w:showingPlcHdr/>
-                <w15:appearance w15:val="hidden"/>
-              </w:sdtPr>
-              <w:sdtContent>
-                <w:r>
-                  <w:rPr>
-                    <w:rStyle w:val="Citat80"/>
-                    <w:rFonts w:asciiTheme="minorHAnsi" w:hAnsiTheme="minorHAnsi"/>
-                    <w:i/>
-                    <w:color w:val="FFFFFF" w:themeColor="background1"/>
-                    <w:sz w:val="32"/>
-                    <w:lang w:bidi="sv-SE"/>
-                  </w:rPr>
-                  <w:t>Lorem ipsum dolor sit amet, consectetur adipiscing elit. Etiam aliquet eu mi quis lacinia.</w:t>
-                </w:r>
-              </w:sdtContent>
-            </w:sdt>
-          </w:p>
-        </w:tc>
-        <w:tc>
-          <w:tcPr>
-            <w:tcW w:w="1722" w:type="dxa"/>
-          </w:tcPr>
-          <w:p>
-            <w:pPr>
-              <w:rPr>
-                <w:noProof/>
-                <w:lang w:val="en-GB"/>
-              </w:rPr>
-            </w:pPr>
-          </w:p>
-        </w:tc>
-      </w:tr>
     </w:tbl>
+    <w:p>
+      <w:pPr>
+        <w:rPr>
+          <w:noProof/>
+          <w:lang w:val="en-GB"/>
+        </w:rPr>
+      </w:pPr>
+    </w:p>
+    <w:p>
+      <w:pPr>
+        <w:rPr>
+          <w:noProof/>
+          <w:lang w:val="en-GB"/>
+        </w:rPr>
+      </w:pPr>
+      <w:r>
+        <w:rPr>
+          <w:noProof/>
+          <w:lang w:val="en-GB"/>
+        </w:rPr>
+        <w:br w:type="page"/>
+      </w:r>
+    </w:p>
     <w:p>
       <w:pPr>
         <w:rPr>
@@ -4965,250 +3723,6 @@
     </w:docPart>
     <w:docPart>
       <w:docPartPr>
-        <w:name w:val="AEA1304A76534CD69B97F97571FC5EB2"/>
-        <w:category>
-          <w:name w:val="Allmänt"/>
-          <w:gallery w:val="placeholder"/>
-        </w:category>
-        <w:types>
-          <w:type w:val="bbPlcHdr"/>
-        </w:types>
-        <w:behaviors>
-          <w:behavior w:val="content"/>
-        </w:behaviors>
-        <w:guid w:val="{C7299026-5D1B-4A49-92D0-186BBEF2EF0C}"/>
-      </w:docPartPr>
-      <w:docPartBody>
-        <w:p>
-          <w:pPr>
-            <w:pStyle w:val="Punktlista"/>
-          </w:pPr>
-          <w:r>
-            <w:rPr>
-              <w:lang w:bidi="sv-SE"/>
-            </w:rPr>
-            <w:t>L</w:t>
-          </w:r>
-          <w:r>
-            <w:rPr>
-              <w:lang w:bidi="sv-SE"/>
-            </w:rPr>
-            <w:t xml:space="preserve">orem ipsum dolor sit amet, consectetur adipiscing elit. Etiam aliquet eu mi quis lacinia. Ut fermentum a magna ut eleifend. Integer convallis suscipit ante eu varius. Morbi a purus dolor. Suspendisse sit amet ipsum finibus justo viverra blandit. </w:t>
-          </w:r>
-        </w:p>
-        <w:p>
-          <w:pPr>
-            <w:pStyle w:val="Punktlista"/>
-          </w:pPr>
-          <w:r>
-            <w:rPr>
-              <w:lang w:bidi="sv-SE"/>
-            </w:rPr>
-            <w:t>Ut congue</w:t>
-          </w:r>
-          <w:r>
-            <w:rPr>
-              <w:lang w:bidi="sv-SE"/>
-            </w:rPr>
-            <w:t xml:space="preserve"> quis tortor eget sodales. Nulla a erat eget nunc hendrerit ultrices eu nec nulla. Donec viverra leo aliquet, auctor quam id, convallis orci. Sed in molestie est. </w:t>
-          </w:r>
-        </w:p>
-        <w:p>
-          <w:pPr>
-            <w:pStyle w:val="AEA1304A76534CD69B97F97571FC5EB2"/>
-          </w:pPr>
-          <w:r>
-            <w:rPr>
-              <w:lang w:bidi="sv-SE"/>
-            </w:rPr>
-            <w:t>Lorem ipsum dolor sit amet, consectetur adipiscing elit. Etiam aliquet eu mi quis lacinia. U</w:t>
-          </w:r>
-          <w:r>
-            <w:rPr>
-              <w:lang w:bidi="sv-SE"/>
-            </w:rPr>
-            <w:t>t fermentum a magna ut eleifend. Integer convallis suscipit ante eu varius.</w:t>
-          </w:r>
-        </w:p>
-      </w:docPartBody>
-    </w:docPart>
-    <w:docPart>
-      <w:docPartPr>
-        <w:name w:val="806BB800CB8049C3A4913D09B54C1B07"/>
-        <w:category>
-          <w:name w:val="Allmänt"/>
-          <w:gallery w:val="placeholder"/>
-        </w:category>
-        <w:types>
-          <w:type w:val="bbPlcHdr"/>
-        </w:types>
-        <w:behaviors>
-          <w:behavior w:val="content"/>
-        </w:behaviors>
-        <w:guid w:val="{494E8F2C-E123-405A-ADDF-1FEB88559DF0}"/>
-      </w:docPartPr>
-      <w:docPartBody>
-        <w:p>
-          <w:pPr>
-            <w:rPr>
-              <w:noProof/>
-            </w:rPr>
-          </w:pPr>
-          <w:r>
-            <w:rPr>
-              <w:noProof/>
-              <w:lang w:bidi="sv-SE"/>
-            </w:rPr>
-            <w:t xml:space="preserve">Lorem ipsum dolor sit amet, consectetur adipiscing elit. Etiam aliquet eu mi quis lacinia. Ut fermentum a magna ut eleifend. Integer convallis suscipit ante eu varius. </w:t>
-          </w:r>
-        </w:p>
-        <w:p>
-          <w:pPr>
-            <w:pStyle w:val="806BB800CB8049C3A4913D09B54C1B07"/>
-          </w:pPr>
-          <w:r>
-            <w:rPr>
-              <w:noProof/>
-              <w:lang w:bidi="sv-SE"/>
-            </w:rPr>
-            <w:t>Donec sed m</w:t>
-          </w:r>
-          <w:r>
-            <w:rPr>
-              <w:noProof/>
-              <w:lang w:bidi="sv-SE"/>
-            </w:rPr>
-            <w:t>alesuada orci. Vestibulum faucibus nulla eu est venenatis egestas. Mauris congue dolor et dolor commodo gravida. Fusce eu suscipit lacus, id egestas nisi.</w:t>
-          </w:r>
-        </w:p>
-      </w:docPartBody>
-    </w:docPart>
-    <w:docPart>
-      <w:docPartPr>
-        <w:name w:val="FA5AE1812F0E4654B0D665F56194782F"/>
-        <w:category>
-          <w:name w:val="Allmänt"/>
-          <w:gallery w:val="placeholder"/>
-        </w:category>
-        <w:types>
-          <w:type w:val="bbPlcHdr"/>
-        </w:types>
-        <w:behaviors>
-          <w:behavior w:val="content"/>
-        </w:behaviors>
-        <w:guid w:val="{85D3B9F6-7785-45DE-AD32-F30AE8D141B7}"/>
-      </w:docPartPr>
-      <w:docPartBody>
-        <w:p>
-          <w:pPr>
-            <w:pStyle w:val="FA5AE1812F0E4654B0D665F56194782F"/>
-          </w:pPr>
-          <w:r>
-            <w:rPr>
-              <w:lang w:bidi="sv-SE"/>
-            </w:rPr>
-            <w:t>Avsnittsrubrik</w:t>
-          </w:r>
-        </w:p>
-      </w:docPartBody>
-    </w:docPart>
-    <w:docPart>
-      <w:docPartPr>
-        <w:name w:val="0A31543715984237A0EA93EA14F218BD"/>
-        <w:category>
-          <w:name w:val="Allmänt"/>
-          <w:gallery w:val="placeholder"/>
-        </w:category>
-        <w:types>
-          <w:type w:val="bbPlcHdr"/>
-        </w:types>
-        <w:behaviors>
-          <w:behavior w:val="content"/>
-        </w:behaviors>
-        <w:guid w:val="{05CC27CE-BD50-46F0-A8F8-FB7EE6B68785}"/>
-      </w:docPartPr>
-      <w:docPartBody>
-        <w:p>
-          <w:pPr>
-            <w:pStyle w:val="0A31543715984237A0EA93EA14F218BD"/>
-          </w:pPr>
-          <w:r>
-            <w:rPr>
-              <w:noProof/>
-              <w:lang w:bidi="sv-SE"/>
-            </w:rPr>
-            <w:t xml:space="preserve">Lorem ipsum dolor sit amet, consectetur adipiscing elit. Etiam aliquet eu mi quis </w:t>
-          </w:r>
-          <w:r>
-            <w:rPr>
-              <w:noProof/>
-              <w:lang w:bidi="sv-SE"/>
-            </w:rPr>
-            <w:t>lacinia. Ut fermentum a magna ut eleifend. Integer convallis suscipit ante eu varius.</w:t>
-          </w:r>
-        </w:p>
-      </w:docPartBody>
-    </w:docPart>
-    <w:docPart>
-      <w:docPartPr>
-        <w:name w:val="C77AA1891C8049619571891F7D767F97"/>
-        <w:category>
-          <w:name w:val="Allmänt"/>
-          <w:gallery w:val="placeholder"/>
-        </w:category>
-        <w:types>
-          <w:type w:val="bbPlcHdr"/>
-        </w:types>
-        <w:behaviors>
-          <w:behavior w:val="content"/>
-        </w:behaviors>
-        <w:guid w:val="{A381014A-7353-493E-8E4D-64C550401285}"/>
-      </w:docPartPr>
-      <w:docPartBody>
-        <w:p>
-          <w:pPr>
-            <w:pStyle w:val="C77AA1891C8049619571891F7D767F97"/>
-          </w:pPr>
-          <w:r>
-            <w:rPr>
-              <w:lang w:bidi="sv-SE"/>
-            </w:rPr>
-            <w:t>Lorem ipsum dolor sit amet, consectetur adipiscing elit. Etiam aliquet eu mi quis lacinia.</w:t>
-          </w:r>
-        </w:p>
-      </w:docPartBody>
-    </w:docPart>
-    <w:docPart>
-      <w:docPartPr>
-        <w:name w:val="F9CEDD2DCEEB497D8A60AE390DEE1089"/>
-        <w:category>
-          <w:name w:val="Allmänt"/>
-          <w:gallery w:val="placeholder"/>
-        </w:category>
-        <w:types>
-          <w:type w:val="bbPlcHdr"/>
-        </w:types>
-        <w:behaviors>
-          <w:behavior w:val="content"/>
-        </w:behaviors>
-        <w:guid w:val="{E8A2D2EE-790D-4886-B8B3-A0BF2A3A7ECA}"/>
-      </w:docPartPr>
-      <w:docPartBody>
-        <w:p>
-          <w:pPr>
-            <w:pStyle w:val="F9CEDD2DCEEB497D8A60AE390DEE1089"/>
-          </w:pPr>
-          <w:r>
-            <w:rPr>
-              <w:lang w:bidi="sv-SE"/>
-            </w:rPr>
-            <w:t>Avsnittsrubrik</w:t>
-          </w:r>
-        </w:p>
-      </w:docPartBody>
-    </w:docPart>
-    <w:docPart>
-      <w:docPartPr>
         <w:name w:val="76FA31177B9B4EDBBC6BB09D5173593F"/>
         <w:category>
           <w:name w:val="Allmänt"/>
@@ -5234,14 +3748,7 @@
               <w:noProof/>
               <w:lang w:bidi="sv-SE"/>
             </w:rPr>
-            <w:t>Lorem ipsum dolor sit amet, consectetur adipiscing elit. Etiam aliquet eu mi quis lacinia. Ut fermentum a magna ut eleifend. Integer convallis suscipit ante eu varius. Morbi a purus dolor. Suspendisse sit amet ipsum finibus justo viverra bla</w:t>
-          </w:r>
-          <w:r>
-            <w:rPr>
-              <w:noProof/>
-              <w:lang w:bidi="sv-SE"/>
-            </w:rPr>
-            <w:t xml:space="preserve">ndit. Ut congue quis tortor eget sodales. Nulla a erat eget nunc hendrerit ultrices eu nec nulla. Donec viverra leo aliquet, auctor quam id, convallis orci. Sed in molestie est. </w:t>
+            <w:t xml:space="preserve">Lorem ipsum dolor sit amet, consectetur adipiscing elit. Etiam aliquet eu mi quis lacinia. Ut fermentum a magna ut eleifend. Integer convallis suscipit ante eu varius. Morbi a purus dolor. Suspendisse sit amet ipsum finibus justo viverra blandit. Ut congue quis tortor eget sodales. Nulla a erat eget nunc hendrerit ultrices eu nec nulla. Donec viverra leo aliquet, auctor quam id, convallis orci. Sed in molestie est. </w:t>
           </w:r>
         </w:p>
         <w:p>
@@ -5255,14 +3762,7 @@
               <w:noProof/>
               <w:lang w:bidi="sv-SE"/>
             </w:rPr>
-            <w:t>Donec sed malesuada orci. Vestibulum faucibus nulla eu est venenatis egestas.</w:t>
-          </w:r>
-          <w:r>
-            <w:rPr>
-              <w:noProof/>
-              <w:lang w:bidi="sv-SE"/>
-            </w:rPr>
-            <w:t xml:space="preserve"> Mauris congue dolor et dolor commodo gravida. </w:t>
+            <w:t xml:space="preserve">Donec sed malesuada orci. Vestibulum faucibus nulla eu est venenatis egestas. Mauris congue dolor et dolor commodo gravida. </w:t>
           </w:r>
         </w:p>
         <w:p>
@@ -5290,14 +3790,7 @@
               <w:noProof/>
               <w:lang w:bidi="sv-SE"/>
             </w:rPr>
-            <w:t>Pellentesque v</w:t>
-          </w:r>
-          <w:r>
-            <w:rPr>
-              <w:noProof/>
-              <w:lang w:bidi="sv-SE"/>
-            </w:rPr>
-            <w:t xml:space="preserve">el congue ante. Suspendisse pretium sem est, a tincidunt nunc dictum a. In mattis arcu dui, non pretium risus convallis quis. Morbi ornare condimentum pharetra. </w:t>
+            <w:t xml:space="preserve">Pellentesque vel congue ante. Suspendisse pretium sem est, a tincidunt nunc dictum a. In mattis arcu dui, non pretium risus convallis quis. Morbi ornare condimentum pharetra. </w:t>
           </w:r>
         </w:p>
         <w:p>
@@ -5311,14 +3804,7 @@
               <w:noProof/>
               <w:lang w:bidi="sv-SE"/>
             </w:rPr>
-            <w:t>Vestibulum vitae posuere risus, at viverra metus. Quisque congue, ligula at vulputate blandit,</w:t>
-          </w:r>
-          <w:r>
-            <w:rPr>
-              <w:noProof/>
-              <w:lang w:bidi="sv-SE"/>
-            </w:rPr>
-            <w:t xml:space="preserve"> urna ante cursus ligula, bibendum blandit velit nunc nec felis.</w:t>
+            <w:t>Vestibulum vitae posuere risus, at viverra metus. Quisque congue, ligula at vulputate blandit, urna ante cursus ligula, bibendum blandit velit nunc nec felis.</w:t>
           </w:r>
         </w:p>
         <w:p>
@@ -5332,14 +3818,7 @@
               <w:noProof/>
               <w:lang w:bidi="sv-SE"/>
             </w:rPr>
-            <w:t>Lorem ipsum dolor sit amet, consectetur adipiscing elit. Etiam aliquet eu mi quis lacinia. Ut fermentum a magna ut eleifend. Integer convallis suscipit ante eu varius. Morbi a purus dolor. Su</w:t>
-          </w:r>
-          <w:r>
-            <w:rPr>
-              <w:noProof/>
-              <w:lang w:bidi="sv-SE"/>
-            </w:rPr>
-            <w:t xml:space="preserve">spendisse sit amet ipsum finibus justo viverra blandit. Ut congue quis tortor eget sodales. Nulla a erat eget nunc hendrerit ultrices eu nec nulla. Donec viverra leo aliquet, auctor quam id, convallis orci. Sed in molestie est. </w:t>
+            <w:t xml:space="preserve">Lorem ipsum dolor sit amet, consectetur adipiscing elit. Etiam aliquet eu mi quis lacinia. Ut fermentum a magna ut eleifend. Integer convallis suscipit ante eu varius. Morbi a purus dolor. Suspendisse sit amet ipsum finibus justo viverra blandit. Ut congue quis tortor eget sodales. Nulla a erat eget nunc hendrerit ultrices eu nec nulla. Donec viverra leo aliquet, auctor quam id, convallis orci. Sed in molestie est. </w:t>
           </w:r>
         </w:p>
         <w:p>
@@ -5353,14 +3832,7 @@
               <w:noProof/>
               <w:lang w:bidi="sv-SE"/>
             </w:rPr>
-            <w:t>Lorem ipsum dolor sit amet,</w:t>
-          </w:r>
-          <w:r>
-            <w:rPr>
-              <w:noProof/>
-              <w:lang w:bidi="sv-SE"/>
-            </w:rPr>
-            <w:t xml:space="preserve"> consectetur adipiscing elit. Etiam aliquet eu mi quis lacinia. Ut fermentum a magna ut eleifend. Integer convallis suscipit ante eu varius. </w:t>
+            <w:t xml:space="preserve">Lorem ipsum dolor sit amet, consectetur adipiscing elit. Etiam aliquet eu mi quis lacinia. Ut fermentum a magna ut eleifend. Integer convallis suscipit ante eu varius. </w:t>
           </w:r>
         </w:p>
         <w:p>
@@ -5374,14 +3846,7 @@
               <w:noProof/>
               <w:lang w:bidi="sv-SE"/>
             </w:rPr>
-            <w:t>Lorem ipsum dolor sit amet, consectetur adipiscing elit. Etiam aliquet eu mi quis lacinia. Ut fermentum a magna ut</w:t>
-          </w:r>
-          <w:r>
-            <w:rPr>
-              <w:noProof/>
-              <w:lang w:bidi="sv-SE"/>
-            </w:rPr>
-            <w:t xml:space="preserve"> eleifend. Integer convallis suscipit ante eu varius. </w:t>
+            <w:t xml:space="preserve">Lorem ipsum dolor sit amet, consectetur adipiscing elit. Etiam aliquet eu mi quis lacinia. Ut fermentum a magna ut eleifend. Integer convallis suscipit ante eu varius. </w:t>
           </w:r>
         </w:p>
         <w:p>
@@ -5393,14 +3858,7 @@
               <w:noProof/>
               <w:lang w:bidi="sv-SE"/>
             </w:rPr>
-            <w:t>Donec sed malesuada orci. Vestibulum faucibus nulla eu est venenatis egestas. Mauris congue dolor et dolor commodo gravida. Fusce eu suscipit lacus, id egestas nisi. Ut nec dapibus sapien, id cursus ri</w:t>
-          </w:r>
-          <w:r>
-            <w:rPr>
-              <w:noProof/>
-              <w:lang w:bidi="sv-SE"/>
-            </w:rPr>
-            <w:t>sus.</w:t>
+            <w:t>Donec sed malesuada orci. Vestibulum faucibus nulla eu est venenatis egestas. Mauris congue dolor et dolor commodo gravida. Fusce eu suscipit lacus, id egestas nisi. Ut nec dapibus sapien, id cursus risus.</w:t>
           </w:r>
         </w:p>
       </w:docPartBody>
@@ -5487,106 +3945,7 @@
             <w:rPr>
               <w:lang w:bidi="sv-SE"/>
             </w:rPr>
-            <w:t>Lorem ipsum suas dolor sit amet, cu option tritani ius possim a</w:t>
-          </w:r>
-          <w:r>
-            <w:rPr>
-              <w:lang w:bidi="sv-SE"/>
-            </w:rPr>
-            <w:t>periri.</w:t>
-          </w:r>
-        </w:p>
-      </w:docPartBody>
-    </w:docPart>
-    <w:docPart>
-      <w:docPartPr>
-        <w:name w:val="EAC217AB30204D04A84EB9FBCCEC8586"/>
-        <w:category>
-          <w:name w:val="Allmänt"/>
-          <w:gallery w:val="placeholder"/>
-        </w:category>
-        <w:types>
-          <w:type w:val="bbPlcHdr"/>
-        </w:types>
-        <w:behaviors>
-          <w:behavior w:val="content"/>
-        </w:behaviors>
-        <w:guid w:val="{64E58627-794B-422A-A11B-EF793BB8B70A}"/>
-      </w:docPartPr>
-      <w:docPartBody>
-        <w:p>
-          <w:pPr>
-            <w:pStyle w:val="EAC217AB30204D04A84EB9FBCCEC8586"/>
-          </w:pPr>
-          <w:r>
-            <w:rPr>
-              <w:lang w:bidi="sv-SE"/>
-            </w:rPr>
-            <w:t>Lorem ipsum dolor sit amet, consectetur adipiscing elit. Etiam aliquet eu mi quis lacinia. Ut fermentum a magna ut eleifend. Int</w:t>
-          </w:r>
-          <w:r>
-            <w:rPr>
-              <w:lang w:bidi="sv-SE"/>
-            </w:rPr>
-            <w:t>eger convallis suscipit ante eu varius. Morbi a purus dolor. Suspendisse sit amet ipsum finibus justo viverra blandit. Ut congue quis tortor eget sodales. Nulla a erat eget nunc hendrerit ultrices eu nec nulla. Donec viverra leo aliquet, auctor quam id, co</w:t>
-          </w:r>
-          <w:r>
-            <w:rPr>
-              <w:lang w:bidi="sv-SE"/>
-            </w:rPr>
-            <w:t>nvallis orci. Sed in molestie est.</w:t>
-          </w:r>
-        </w:p>
-      </w:docPartBody>
-    </w:docPart>
-    <w:docPart>
-      <w:docPartPr>
-        <w:name w:val="C8DCBBAE08B949BCB4E0A7E6FB8B9619"/>
-        <w:category>
-          <w:name w:val="Allmänt"/>
-          <w:gallery w:val="placeholder"/>
-        </w:category>
-        <w:types>
-          <w:type w:val="bbPlcHdr"/>
-        </w:types>
-        <w:behaviors>
-          <w:behavior w:val="content"/>
-        </w:behaviors>
-        <w:guid w:val="{4ED5E6EF-4161-4C9D-B78E-7748571E3883}"/>
-      </w:docPartPr>
-      <w:docPartBody>
-        <w:p>
-          <w:pPr>
-            <w:spacing w:before="240"/>
-          </w:pPr>
-          <w:r>
-            <w:rPr>
-              <w:lang w:bidi="sv-SE"/>
-            </w:rPr>
-            <w:t>Cras ornare turpis at ligula posuere, sit amet accumsan neque lobortis. Maecenas mattis risus ligula, sed ullamcorper nunc efficitur sed. Praesent venenatis quam tortor, id viverra nunc rutrum a. Maecenas malesuada ultric</w:t>
-          </w:r>
-          <w:r>
-            <w:rPr>
-              <w:lang w:bidi="sv-SE"/>
-            </w:rPr>
-            <w:t xml:space="preserve">ies sapien sit amet pharetra. Nunc tempus, risus sodales sodales hendrerit, arcu dolor commodo libero, a sollicitudin quam nulla quis lectus. In at porta mauris. </w:t>
-          </w:r>
-        </w:p>
-        <w:p>
-          <w:pPr>
-            <w:pStyle w:val="C8DCBBAE08B949BCB4E0A7E6FB8B9619"/>
-          </w:pPr>
-          <w:r>
-            <w:rPr>
-              <w:lang w:bidi="sv-SE"/>
-            </w:rPr>
-            <w:t>Maecenas quis leo ipsum. Pellentesque blandit libero quis justo auctor, vitae faucibus ligula</w:t>
-          </w:r>
-          <w:r>
-            <w:rPr>
-              <w:lang w:bidi="sv-SE"/>
-            </w:rPr>
-            <w:t xml:space="preserve"> scelerisque. Nunc pulvinar pulvinar augue dapibus blandit. Cras ac aliquam sapien. Fusce consectetur est sed ultrices tincidunt. Ut eget ex id odio vulputate interdum ac ut nibh. Donec tempus dui quam, non hendrerit lectus convallis sed.</w:t>
+            <w:t>Lorem ipsum suas dolor sit amet, cu option tritani ius possim aperiri.</w:t>
           </w:r>
         </w:p>
       </w:docPartBody>
@@ -5616,237 +3975,6 @@
               <w:lang w:bidi="sv-SE"/>
             </w:rPr>
             <w:t>Bildtext: Lorem ipsum dolor sit amet, consectetur adipiscing elit.</w:t>
-          </w:r>
-        </w:p>
-      </w:docPartBody>
-    </w:docPart>
-    <w:docPart>
-      <w:docPartPr>
-        <w:name w:val="9D9E73AEC1F841DD8C2AC97F68F60443"/>
-        <w:category>
-          <w:name w:val="Allmänt"/>
-          <w:gallery w:val="placeholder"/>
-        </w:category>
-        <w:types>
-          <w:type w:val="bbPlcHdr"/>
-        </w:types>
-        <w:behaviors>
-          <w:behavior w:val="content"/>
-        </w:behaviors>
-        <w:guid w:val="{469B5E1A-BC59-4BFD-8784-CBC23600A890}"/>
-      </w:docPartPr>
-      <w:docPartBody>
-        <w:p>
-          <w:pPr>
-            <w:pStyle w:val="9D9E73AEC1F841DD8C2AC97F68F60443"/>
-          </w:pPr>
-          <w:r>
-            <w:rPr>
-              <w:lang w:bidi="sv-SE"/>
-            </w:rPr>
-            <w:t>Lorem ipsum dolor sit ame</w:t>
-          </w:r>
-          <w:r>
-            <w:rPr>
-              <w:lang w:bidi="sv-SE"/>
-            </w:rPr>
-            <w:t>t, consectetur adipiscing elit. Etiam aliquet eu mi quis lacinia.</w:t>
-          </w:r>
-        </w:p>
-      </w:docPartBody>
-    </w:docPart>
-    <w:docPart>
-      <w:docPartPr>
-        <w:name w:val="7B062EAE4D6F4F84950C3C249BD144E7"/>
-        <w:category>
-          <w:name w:val="Allmänt"/>
-          <w:gallery w:val="placeholder"/>
-        </w:category>
-        <w:types>
-          <w:type w:val="bbPlcHdr"/>
-        </w:types>
-        <w:behaviors>
-          <w:behavior w:val="content"/>
-        </w:behaviors>
-        <w:guid w:val="{42E49C6E-5E86-4B38-8023-C103A879634B}"/>
-      </w:docPartPr>
-      <w:docPartBody>
-        <w:p>
-          <w:r>
-            <w:rPr>
-              <w:lang w:bidi="sv-SE"/>
-            </w:rPr>
-            <w:t>Lorem ipsum dolor sit amet, consectetur adipiscing elit. Etiam aliquet eu mi quis lacinia. Ut fermentum a magna ut eleifend. Integer convallis suscipit ante eu varius. Morbi a purus dolor. S</w:t>
-          </w:r>
-          <w:r>
-            <w:rPr>
-              <w:lang w:bidi="sv-SE"/>
-            </w:rPr>
-            <w:t xml:space="preserve">uspendisse sit amet ipsum finibus justo viverra blandit. Ut congue quis tortor eget sodales. Nulla a erat eget nunc hendrerit ultrices eu nec nulla. Donec viverra leo aliquet, auctor quam id, convallis orci. Sed in molestie est. </w:t>
-          </w:r>
-        </w:p>
-        <w:p>
-          <w:r>
-            <w:rPr>
-              <w:lang w:bidi="sv-SE"/>
-            </w:rPr>
-            <w:t xml:space="preserve">Cras ornare turpis at ligula posuere, sit amet accumsan neque lobortis. Maecenas mattis risus ligula, sed ullamcorper nunc efficitur sed. Praesent venenatis quam tortor, id viverra nunc rutrum a. Maecenas malesuada ultricies sapien sit amet pharetra. Nunc </w:t>
-          </w:r>
-          <w:r>
-            <w:rPr>
-              <w:lang w:bidi="sv-SE"/>
-            </w:rPr>
-            <w:t xml:space="preserve">tempus, risus sodales sodales hendrerit, arcu dolor commodo libero, a sollicitudin quam nulla quis lectus. In at porta mauris. </w:t>
-          </w:r>
-        </w:p>
-        <w:p>
-          <w:pPr>
-            <w:pStyle w:val="7B062EAE4D6F4F84950C3C249BD144E7"/>
-          </w:pPr>
-          <w:r>
-            <w:rPr>
-              <w:lang w:bidi="sv-SE"/>
-            </w:rPr>
-            <w:t>Maecenas quis leo ipsum. Pellentesque blandit libero quis justo auctor, vitae faucibus ligula scelerisque. Nunc pulvinar pulvina</w:t>
-          </w:r>
-          <w:r>
-            <w:rPr>
-              <w:lang w:bidi="sv-SE"/>
-            </w:rPr>
-            <w:t>r augue dapibus blandit. Cras ac aliquam sapien. Fusce consectetur est sed ultrices tincidunt. Ut eget ex id odio vulputate interdum ac ut nibh. Donec tempus dui quam, non hendrerit lectus convallis sed.</w:t>
-          </w:r>
-        </w:p>
-      </w:docPartBody>
-    </w:docPart>
-    <w:docPart>
-      <w:docPartPr>
-        <w:name w:val="D062F3F1CB004C7CB68C58BA1BDA1634"/>
-        <w:category>
-          <w:name w:val="Allmänt"/>
-          <w:gallery w:val="placeholder"/>
-        </w:category>
-        <w:types>
-          <w:type w:val="bbPlcHdr"/>
-        </w:types>
-        <w:behaviors>
-          <w:behavior w:val="content"/>
-        </w:behaviors>
-        <w:guid w:val="{04AF3F8C-6302-43E6-B454-09D53BAC4682}"/>
-      </w:docPartPr>
-      <w:docPartBody>
-        <w:p>
-          <w:pPr>
-            <w:pStyle w:val="D062F3F1CB004C7CB68C58BA1BDA1634"/>
-          </w:pPr>
-          <w:r>
-            <w:rPr>
-              <w:lang w:bidi="sv-SE"/>
-            </w:rPr>
-            <w:t>Bildtext: Lorem ipsum dolor sit amet, consectetur adipiscing elit.</w:t>
-          </w:r>
-        </w:p>
-      </w:docPartBody>
-    </w:docPart>
-    <w:docPart>
-      <w:docPartPr>
-        <w:name w:val="CC6DB840FE524EE1ACC2158311254545"/>
-        <w:category>
-          <w:name w:val="Allmänt"/>
-          <w:gallery w:val="placeholder"/>
-        </w:category>
-        <w:types>
-          <w:type w:val="bbPlcHdr"/>
-        </w:types>
-        <w:behaviors>
-          <w:behavior w:val="content"/>
-        </w:behaviors>
-        <w:guid w:val="{F7551225-6793-4EBB-84E2-0785DA2938CA}"/>
-      </w:docPartPr>
-      <w:docPartBody>
-        <w:p>
-          <w:pPr>
-            <w:pStyle w:val="CC6DB840FE524EE1ACC2158311254545"/>
-          </w:pPr>
-          <w:r>
-            <w:rPr>
-              <w:rStyle w:val="tecken"/>
-              <w:lang w:bidi="sv-SE"/>
-            </w:rPr>
-            <w:t>Lorem ipsum dolor sit amet, consectetur adipiscing elit. Etiam aliquet eu mi quis lacinia.</w:t>
-          </w:r>
-        </w:p>
-      </w:docPartBody>
-    </w:docPart>
-    <w:docPart>
-      <w:docPartPr>
-        <w:name w:val="0DD3895E7F584321B15E20EAAD3450E5"/>
-        <w:category>
-          <w:name w:val="Allmänt"/>
-          <w:gallery w:val="placeholder"/>
-        </w:category>
-        <w:types>
-          <w:type w:val="bbPlcHdr"/>
-        </w:types>
-        <w:behaviors>
-          <w:behavior w:val="content"/>
-        </w:behaviors>
-        <w:guid w:val="{86FA6870-DC34-48CC-9F09-EC4EC105C6A9}"/>
-      </w:docPartPr>
-      <w:docPartBody>
-        <w:p>
-          <w:pPr>
-            <w:pStyle w:val="0DD3895E7F584321B15E20EAAD3450E5"/>
-          </w:pPr>
-          <w:r>
-            <w:rPr>
-              <w:noProof/>
-              <w:lang w:bidi="sv-SE"/>
-            </w:rPr>
-            <w:t>Lorem ipsum dolor sit a</w:t>
-          </w:r>
-          <w:r>
-            <w:rPr>
-              <w:noProof/>
-              <w:lang w:bidi="sv-SE"/>
-            </w:rPr>
-            <w:t>met, consectetur adipiscing elit. Etiam aliquet eu mi quis lacinia. Ut fermentum a magna ut eleifend. Integer convallis suscipit ante eu varius. Morbi a purus dolor. Suspendisse sit amet ipsum finibus justo viverra blandit. Ut congue quis tortor eget sodal</w:t>
-          </w:r>
-          <w:r>
-            <w:rPr>
-              <w:noProof/>
-              <w:lang w:bidi="sv-SE"/>
-            </w:rPr>
-            <w:t>es. Nulla a erat eget nunc hendrerit ultrices eu nec nulla. Donec viverra leo aliquet, auctor quam id, convallis orci. Sed in molestie est.</w:t>
-          </w:r>
-        </w:p>
-      </w:docPartBody>
-    </w:docPart>
-    <w:docPart>
-      <w:docPartPr>
-        <w:name w:val="3FD6FCAEC28D41679FBB3B8F53D6AE26"/>
-        <w:category>
-          <w:name w:val="Allmänt"/>
-          <w:gallery w:val="placeholder"/>
-        </w:category>
-        <w:types>
-          <w:type w:val="bbPlcHdr"/>
-        </w:types>
-        <w:behaviors>
-          <w:behavior w:val="content"/>
-        </w:behaviors>
-        <w:guid w:val="{CFC60D00-D819-4597-86EB-48049E74CF08}"/>
-      </w:docPartPr>
-      <w:docPartBody>
-        <w:p>
-          <w:pPr>
-            <w:pStyle w:val="3FD6FCAEC28D41679FBB3B8F53D6AE26"/>
-          </w:pPr>
-          <w:r>
-            <w:rPr>
-              <w:rStyle w:val="tecken"/>
-              <w:lang w:bidi="sv-SE"/>
-            </w:rPr>
-            <w:t>Lorem ipsum dolor sit amet, consectetur adipiscing elit. Etiam aliquet eu mi quis lacinia.</w:t>
           </w:r>
         </w:p>
       </w:docPartBody>
@@ -6073,6 +4201,8 @@
   <w:rsids>
     <w:rsidRoot w:val="0002767A"/>
     <w:rsid w:val="0002767A"/>
+    <w:rsid w:val="00624FF2"/>
+    <w:rsid w:val="00E445D9"/>
   </w:rsids>
   <m:mathPr>
     <m:mathFont m:val="Cambria Math"/>
@@ -6941,6 +5071,28 @@
 </file>
 
 <file path=customXml/item1.xml><?xml version="1.0" encoding="utf-8"?>
+<b:Sources xmlns:b="http://schemas.openxmlformats.org/officeDocument/2006/bibliography" xmlns="http://schemas.openxmlformats.org/officeDocument/2006/bibliography" SelectedStyle="\TURABIAN.XSL" StyleName="Turabian" Version="6"/>
+</file>
+
+<file path=customXml/item2.xml><?xml version="1.0" encoding="utf-8"?>
+<p:properties xmlns:p="http://schemas.microsoft.com/office/2006/metadata/properties" xmlns:xsi="http://www.w3.org/2001/XMLSchema-instance" xmlns:pc="http://schemas.microsoft.com/office/infopath/2007/PartnerControls">
+  <documentManagement>
+    <Status xmlns="71af3243-3dd4-4a8d-8c0d-dd76da1f02a5">Not started</Status>
+    <MediaServiceKeyPoints xmlns="71af3243-3dd4-4a8d-8c0d-dd76da1f02a5" xsi:nil="true"/>
+  </documentManagement>
+</p:properties>
+</file>
+
+<file path=customXml/item3.xml><?xml version="1.0" encoding="utf-8"?>
+<?mso-contentType ?>
+<FormTemplates xmlns="http://schemas.microsoft.com/sharepoint/v3/contenttype/forms">
+  <Display>DocumentLibraryForm</Display>
+  <Edit>DocumentLibraryForm</Edit>
+  <New>DocumentLibraryForm</New>
+</FormTemplates>
+</file>
+
+<file path=customXml/item4.xml><?xml version="1.0" encoding="utf-8"?>
 <ct:contentTypeSchema xmlns:ct="http://schemas.microsoft.com/office/2006/metadata/contentType" xmlns:ma="http://schemas.microsoft.com/office/2006/metadata/properties/metaAttributes" ct:_="" ma:_="" ma:contentTypeName="Document" ma:contentTypeID="0x01010079F111ED35F8CC479449609E8A0923A6" ma:contentTypeVersion="12" ma:contentTypeDescription="Create a new document." ma:contentTypeScope="" ma:versionID="426e97fa315356fffbdcd9876fe988c2">
   <xsd:schema xmlns:xsd="http://www.w3.org/2001/XMLSchema" xmlns:xs="http://www.w3.org/2001/XMLSchema" xmlns:p="http://schemas.microsoft.com/office/2006/metadata/properties" xmlns:ns2="71af3243-3dd4-4a8d-8c0d-dd76da1f02a5" xmlns:ns3="16c05727-aa75-4e4a-9b5f-8a80a1165891" targetNamespace="http://schemas.microsoft.com/office/2006/metadata/properties" ma:root="true" ma:fieldsID="14b8f0def80e6d70ce3def20c90759ae" ns2:_="" ns3:_="">
     <xsd:import namespace="71af3243-3dd4-4a8d-8c0d-dd76da1f02a5"/>
@@ -7161,29 +5313,33 @@
 </ct:contentTypeSchema>
 </file>
 
-<file path=customXml/item2.xml><?xml version="1.0" encoding="utf-8"?>
-<?mso-contentType ?>
-<FormTemplates xmlns="http://schemas.microsoft.com/sharepoint/v3/contenttype/forms">
-  <Display>DocumentLibraryForm</Display>
-  <Edit>DocumentLibraryForm</Edit>
-  <New>DocumentLibraryForm</New>
-</FormTemplates>
+<file path=customXml/itemProps1.xml><?xml version="1.0" encoding="utf-8"?>
+<ds:datastoreItem xmlns:ds="http://schemas.openxmlformats.org/officeDocument/2006/customXml" ds:itemID="{DDFD2183-E5C6-41AB-B475-FEC325927D60}">
+  <ds:schemaRefs>
+    <ds:schemaRef ds:uri="http://schemas.openxmlformats.org/officeDocument/2006/bibliography"/>
+  </ds:schemaRefs>
+</ds:datastoreItem>
 </file>
 
-<file path=customXml/item3.xml><?xml version="1.0" encoding="utf-8"?>
-<p:properties xmlns:p="http://schemas.microsoft.com/office/2006/metadata/properties" xmlns:xsi="http://www.w3.org/2001/XMLSchema-instance" xmlns:pc="http://schemas.microsoft.com/office/infopath/2007/PartnerControls">
-  <documentManagement>
-    <Status xmlns="71af3243-3dd4-4a8d-8c0d-dd76da1f02a5">Not started</Status>
-    <MediaServiceKeyPoints xmlns="71af3243-3dd4-4a8d-8c0d-dd76da1f02a5" xsi:nil="true"/>
-  </documentManagement>
-</p:properties>
+<file path=customXml/itemProps2.xml><?xml version="1.0" encoding="utf-8"?>
+<ds:datastoreItem xmlns:ds="http://schemas.openxmlformats.org/officeDocument/2006/customXml" ds:itemID="{9635B084-AF06-459E-9FF3-A8531B9F619E}">
+  <ds:schemaRefs>
+    <ds:schemaRef ds:uri="http://schemas.microsoft.com/office/2006/metadata/properties"/>
+    <ds:schemaRef ds:uri="http://schemas.microsoft.com/office/infopath/2007/PartnerControls"/>
+    <ds:schemaRef ds:uri="71af3243-3dd4-4a8d-8c0d-dd76da1f02a5"/>
+  </ds:schemaRefs>
+</ds:datastoreItem>
 </file>
 
-<file path=customXml/item4.xml><?xml version="1.0" encoding="utf-8"?>
-<b:Sources xmlns:b="http://schemas.openxmlformats.org/officeDocument/2006/bibliography" xmlns="http://schemas.openxmlformats.org/officeDocument/2006/bibliography" SelectedStyle="\TURABIAN.XSL" StyleName="Turabian" Version="6"/>
+<file path=customXml/itemProps3.xml><?xml version="1.0" encoding="utf-8"?>
+<ds:datastoreItem xmlns:ds="http://schemas.openxmlformats.org/officeDocument/2006/customXml" ds:itemID="{444753A9-7506-4DF0-8436-029231F1843F}">
+  <ds:schemaRefs>
+    <ds:schemaRef ds:uri="http://schemas.microsoft.com/sharepoint/v3/contenttype/forms"/>
+  </ds:schemaRefs>
+</ds:datastoreItem>
 </file>
 
-<file path=customXml/itemProps1.xml><?xml version="1.0" encoding="utf-8"?>
+<file path=customXml/itemProps4.xml><?xml version="1.0" encoding="utf-8"?>
 <ds:datastoreItem xmlns:ds="http://schemas.openxmlformats.org/officeDocument/2006/customXml" ds:itemID="{C9086043-D45D-406A-9F14-16186BC2F35B}">
   <ds:schemaRefs>
     <ds:schemaRef ds:uri="http://schemas.microsoft.com/office/2006/metadata/contentType"/>
@@ -7200,30 +5356,4 @@
     <ds:schemaRef ds:uri="http://schemas.microsoft.com/internal/obd"/>
   </ds:schemaRefs>
 </ds:datastoreItem>
-</file>
-
-<file path=customXml/itemProps2.xml><?xml version="1.0" encoding="utf-8"?>
-<ds:datastoreItem xmlns:ds="http://schemas.openxmlformats.org/officeDocument/2006/customXml" ds:itemID="{444753A9-7506-4DF0-8436-029231F1843F}">
-  <ds:schemaRefs>
-    <ds:schemaRef ds:uri="http://schemas.microsoft.com/sharepoint/v3/contenttype/forms"/>
-  </ds:schemaRefs>
-</ds:datastoreItem>
-</file>
-
-<file path=customXml/itemProps3.xml><?xml version="1.0" encoding="utf-8"?>
-<ds:datastoreItem xmlns:ds="http://schemas.openxmlformats.org/officeDocument/2006/customXml" ds:itemID="{9635B084-AF06-459E-9FF3-A8531B9F619E}">
-  <ds:schemaRefs>
-    <ds:schemaRef ds:uri="http://schemas.microsoft.com/office/2006/metadata/properties"/>
-    <ds:schemaRef ds:uri="http://schemas.microsoft.com/office/infopath/2007/PartnerControls"/>
-    <ds:schemaRef ds:uri="71af3243-3dd4-4a8d-8c0d-dd76da1f02a5"/>
-  </ds:schemaRefs>
-</ds:datastoreItem>
-</file>
-
-<file path=customXml/itemProps4.xml><?xml version="1.0" encoding="utf-8"?>
-<ds:datastoreItem xmlns:ds="http://schemas.openxmlformats.org/officeDocument/2006/customXml" ds:itemID="{DDFD2183-E5C6-41AB-B475-FEC325927D60}">
-  <ds:schemaRefs>
-    <ds:schemaRef ds:uri="http://schemas.openxmlformats.org/officeDocument/2006/bibliography"/>
-  </ds:schemaRefs>
-</ds:datastoreItem>
 </file>
</xml_diff>